<commit_message>
Fixed youtubeApi 403 error: apiKey wasn't being passed as an argument before in gapi.client.init in initYoutubeDataApi(), causing calls to use the unregistered quota rather, this worked before however now it does not.
</commit_message>
<xml_diff>
--- a/Notes.docx
+++ b/Notes.docx
@@ -4,51 +4,48 @@
   <w:body>
     <w:p>
       <w:r>
+        <w:t>Aesthetic</w:t>
+      </w:r>
+    </w:p>
+    <w:p>
+      <w:r>
+        <w:t>Large splashes on everything (using album art, waveforms, set colors, procedural etc)</w:t>
+      </w:r>
+    </w:p>
+    <w:p>
+      <w:r>
+        <w:t>Or, maybe a sort of designy, albumArt, style (check out DELAY. Cover art for example)</w:t>
+      </w:r>
+    </w:p>
+    <w:p>
+      <w:r>
+        <w:t>Or, minimalistic black and white style like dbr.ee</w:t>
+      </w:r>
+    </w:p>
+    <w:p/>
+    <w:p/>
+    <w:p>
+      <w:r>
         <w:t>Schema</w:t>
       </w:r>
     </w:p>
     <w:p>
       <w:r>
-        <w:t xml:space="preserve">Accounts probably </w:t>
-      </w:r>
-      <w:proofErr w:type="spellStart"/>
-      <w:proofErr w:type="gramStart"/>
-      <w:r>
-        <w:t>cant</w:t>
-      </w:r>
-      <w:proofErr w:type="spellEnd"/>
-      <w:proofErr w:type="gramEnd"/>
-      <w:r>
-        <w:t xml:space="preserve"> be stored with the user because they have no use, </w:t>
-      </w:r>
-      <w:proofErr w:type="spellStart"/>
-      <w:r>
-        <w:t>cant</w:t>
-      </w:r>
-      <w:proofErr w:type="spellEnd"/>
-      <w:r>
-        <w:t xml:space="preserve"> use stored name/passwords to log in anyways, these would probably be limited to the session</w:t>
-      </w:r>
-    </w:p>
-    <w:p>
-      <w:proofErr w:type="gramStart"/>
+        <w:t>Accounts probably cant be stored with the user because they have no use, cant use stored name/passwords to log in anyways, these would probably be limited to the session</w:t>
+      </w:r>
+    </w:p>
+    <w:p>
       <w:r>
         <w:t>users(</w:t>
       </w:r>
-      <w:proofErr w:type="spellStart"/>
-      <w:proofErr w:type="gramEnd"/>
       <w:r>
         <w:rPr>
           <w:u w:val="single"/>
         </w:rPr>
         <w:t>userID</w:t>
       </w:r>
-      <w:proofErr w:type="spellEnd"/>
-      <w:r>
-        <w:t>, username, password, email</w:t>
-      </w:r>
-      <w:r>
-        <w:t xml:space="preserve">, </w:t>
+      <w:r>
+        <w:t xml:space="preserve">, username, password, email, </w:t>
       </w:r>
       <w:r>
         <w:rPr>
@@ -57,50 +54,18 @@
         <w:t>preferences:</w:t>
       </w:r>
       <w:r>
-        <w:t xml:space="preserve"> image, color, </w:t>
-      </w:r>
-      <w:proofErr w:type="spellStart"/>
-      <w:r>
-        <w:t>feedSetting</w:t>
-      </w:r>
-      <w:proofErr w:type="spellEnd"/>
-      <w:r>
-        <w:t>,</w:t>
-      </w:r>
-    </w:p>
-    <w:p>
-      <w:proofErr w:type="gramStart"/>
+        <w:t xml:space="preserve"> image, color, feedSetting,</w:t>
+      </w:r>
+    </w:p>
+    <w:p>
       <w:r>
         <w:t>playlists(</w:t>
       </w:r>
-      <w:proofErr w:type="spellStart"/>
-      <w:proofErr w:type="gramEnd"/>
       <w:r>
         <w:rPr>
           <w:u w:val="single"/>
         </w:rPr>
-        <w:t>ownerID</w:t>
-      </w:r>
-      <w:proofErr w:type="spellEnd"/>
-      <w:r>
-        <w:rPr>
-          <w:u w:val="single"/>
-        </w:rPr>
-        <w:t xml:space="preserve">, </w:t>
-      </w:r>
-      <w:proofErr w:type="spellStart"/>
-      <w:r>
-        <w:rPr>
-          <w:u w:val="single"/>
-        </w:rPr>
-        <w:t>playlistID</w:t>
-      </w:r>
-      <w:proofErr w:type="spellEnd"/>
-      <w:r>
-        <w:rPr>
-          <w:u w:val="single"/>
-        </w:rPr>
-        <w:t>,</w:t>
+        <w:t>ownerID, playlistID,</w:t>
       </w:r>
       <w:r>
         <w:t xml:space="preserve"> title, description, </w:t>
@@ -116,38 +81,17 @@
       </w:r>
     </w:p>
     <w:p>
-      <w:proofErr w:type="gramStart"/>
       <w:r>
         <w:t>tracks(</w:t>
       </w:r>
-      <w:proofErr w:type="spellStart"/>
-      <w:proofErr w:type="gramEnd"/>
       <w:r>
         <w:rPr>
           <w:u w:val="single"/>
         </w:rPr>
-        <w:t>playlistID</w:t>
-      </w:r>
-      <w:proofErr w:type="spellEnd"/>
-      <w:r>
-        <w:rPr>
-          <w:u w:val="single"/>
-        </w:rPr>
-        <w:t>, index,</w:t>
-      </w:r>
-      <w:r>
-        <w:t xml:space="preserve"> </w:t>
-      </w:r>
-      <w:proofErr w:type="spellStart"/>
-      <w:r>
-        <w:t>uri</w:t>
-      </w:r>
-      <w:proofErr w:type="spellEnd"/>
-      <w:r>
-        <w:t>, source,</w:t>
-      </w:r>
-      <w:r>
-        <w:t xml:space="preserve"> </w:t>
+        <w:t>playlistID, index,</w:t>
+      </w:r>
+      <w:r>
+        <w:t xml:space="preserve"> uri, source, </w:t>
       </w:r>
       <w:r>
         <w:rPr>
@@ -156,88 +100,43 @@
         <w:t xml:space="preserve">stored details: </w:t>
       </w:r>
       <w:r>
-        <w:t xml:space="preserve">title, artists, length, </w:t>
-      </w:r>
-      <w:r>
-        <w:t>image</w:t>
-      </w:r>
-      <w:r>
-        <w:t xml:space="preserve"> </w:t>
-      </w:r>
-    </w:p>
-    <w:p/>
-    <w:p>
-      <w:bookmarkStart w:id="0" w:name="_GoBack"/>
-      <w:bookmarkEnd w:id="0"/>
-      <w:proofErr w:type="gramStart"/>
+        <w:t xml:space="preserve">title, artists, length, image </w:t>
+      </w:r>
+    </w:p>
+    <w:p/>
+    <w:p>
       <w:r>
         <w:t>private</w:t>
       </w:r>
-      <w:proofErr w:type="gramEnd"/>
-    </w:p>
-    <w:p>
-      <w:proofErr w:type="gramStart"/>
-      <w:r>
-        <w:t>link-</w:t>
-      </w:r>
-      <w:proofErr w:type="gramEnd"/>
-      <w:r>
-        <w:t>only</w:t>
-      </w:r>
-    </w:p>
-    <w:p/>
-    <w:p>
-      <w:proofErr w:type="gramStart"/>
+    </w:p>
+    <w:p>
+      <w:r>
+        <w:t>link-only</w:t>
+      </w:r>
+    </w:p>
+    <w:p/>
+    <w:p>
       <w:r>
         <w:t>public</w:t>
       </w:r>
-      <w:proofErr w:type="gramEnd"/>
-    </w:p>
-    <w:p/>
-    <w:p/>
-    <w:p/>
-    <w:p>
-      <w:r>
-        <w:t xml:space="preserve">PHP Web API wrapper and </w:t>
-      </w:r>
-      <w:proofErr w:type="spellStart"/>
-      <w:r>
-        <w:t>Javascript</w:t>
-      </w:r>
-      <w:proofErr w:type="spellEnd"/>
-      <w:r>
-        <w:t xml:space="preserve"> Web API </w:t>
-      </w:r>
-    </w:p>
-    <w:p/>
-    <w:p>
-      <w:r>
-        <w:t xml:space="preserve">Can use </w:t>
-      </w:r>
-      <w:proofErr w:type="spellStart"/>
-      <w:proofErr w:type="gramStart"/>
-      <w:r>
-        <w:t>api</w:t>
-      </w:r>
-      <w:proofErr w:type="spellEnd"/>
-      <w:proofErr w:type="gramEnd"/>
-      <w:r>
-        <w:t xml:space="preserve"> to identify available devices</w:t>
-      </w:r>
-    </w:p>
-    <w:p>
-      <w:r>
-        <w:t xml:space="preserve">Can use </w:t>
-      </w:r>
-      <w:proofErr w:type="spellStart"/>
-      <w:proofErr w:type="gramStart"/>
-      <w:r>
-        <w:t>api</w:t>
-      </w:r>
-      <w:proofErr w:type="spellEnd"/>
-      <w:proofErr w:type="gramEnd"/>
-      <w:r>
-        <w:t xml:space="preserve"> to actively play on a targeted device</w:t>
+    </w:p>
+    <w:p/>
+    <w:p/>
+    <w:p/>
+    <w:p>
+      <w:r>
+        <w:t xml:space="preserve">PHP Web API wrapper and Javascript Web API </w:t>
+      </w:r>
+    </w:p>
+    <w:p/>
+    <w:p>
+      <w:r>
+        <w:t>Can use api to identify available devices</w:t>
+      </w:r>
+    </w:p>
+    <w:p>
+      <w:r>
+        <w:t>Can use api to actively play on a targeted device</w:t>
       </w:r>
     </w:p>
     <w:p>
@@ -248,33 +147,19 @@
     <w:p/>
     <w:p/>
     <w:p>
-      <w:proofErr w:type="spellStart"/>
-      <w:r>
-        <w:t>Php</w:t>
-      </w:r>
-      <w:proofErr w:type="spellEnd"/>
-      <w:r>
-        <w:t xml:space="preserve"> curl is a synchronous request </w:t>
+      <w:r>
+        <w:t xml:space="preserve">Php curl is a synchronous request </w:t>
       </w:r>
     </w:p>
     <w:p>
       <w:r>
         <w:tab/>
-        <w:t xml:space="preserve">Curl sends a request to a </w:t>
-      </w:r>
-      <w:proofErr w:type="spellStart"/>
-      <w:proofErr w:type="gramStart"/>
-      <w:r>
-        <w:t>url</w:t>
-      </w:r>
-      <w:proofErr w:type="spellEnd"/>
-      <w:proofErr w:type="gramEnd"/>
-      <w:r>
-        <w:t xml:space="preserve"> and gets the response back to use in code</w:t>
-      </w:r>
-    </w:p>
-    <w:p>
-      <w:r>
+        <w:t>Curl sends a request to a url and gets the response back to use in code</w:t>
+      </w:r>
+    </w:p>
+    <w:p>
+      <w:r>
+        <w:lastRenderedPageBreak/>
         <w:t>Ajax is an asynchronous request</w:t>
       </w:r>
     </w:p>
@@ -331,13 +216,8 @@
       </w:r>
     </w:p>
     <w:p>
-      <w:proofErr w:type="spellStart"/>
-      <w:r>
-        <w:t>Javascript</w:t>
-      </w:r>
-      <w:proofErr w:type="spellEnd"/>
-      <w:r>
-        <w:t xml:space="preserve"> Wrapper:</w:t>
+      <w:r>
+        <w:t>Javascript Wrapper:</w:t>
       </w:r>
     </w:p>
     <w:p>
@@ -352,6 +232,10 @@
       <w:r>
         <w:t xml:space="preserve"> </w:t>
       </w:r>
+    </w:p>
+    <w:p>
+      <w:bookmarkStart w:id="0" w:name="_GoBack"/>
+      <w:bookmarkEnd w:id="0"/>
     </w:p>
     <w:sectPr>
       <w:pgSz w:w="12240" w:h="15840"/>
@@ -877,6 +761,10 @@
   <w:style w:type="paragraph" w:default="1" w:styleId="Normal">
     <w:name w:val="Normal"/>
     <w:qFormat/>
+    <w:rsid w:val="006739D6"/>
+    <w:pPr>
+      <w:spacing w:line="256" w:lineRule="auto"/>
+    </w:pPr>
   </w:style>
   <w:style w:type="character" w:default="1" w:styleId="DefaultParagraphFont">
     <w:name w:val="Default Paragraph Font"/>
@@ -923,6 +811,7 @@
     <w:qFormat/>
     <w:rsid w:val="00FB10D7"/>
     <w:pPr>
+      <w:spacing w:line="259" w:lineRule="auto"/>
       <w:ind w:left="720"/>
       <w:contextualSpacing/>
     </w:pPr>

</xml_diff>

<commit_message>
save, mucking around with promises
</commit_message>
<xml_diff>
--- a/Notes.docx
+++ b/Notes.docx
@@ -12,41 +12,53 @@
         <w:rPr>
           <w:b/>
         </w:rPr>
+        <w:t>Future Ideas</w:t>
+      </w:r>
+    </w:p>
+    <w:p>
+      <w:r>
+        <w:t>Include not a commenting system but sort of a tracking system for when a user ‘likes’ a track, or if they ‘highlight’ a part of a track (sortof like new websites that allow highlighting and commenting on certain parts of an article), or maybe a most listened part of the track (like pornhub)</w:t>
+      </w:r>
+    </w:p>
+    <w:p/>
+    <w:p>
+      <w:r>
+        <w:t>Allow users to do basic account functions from the site (liking, sharing, reposting, add to playlist, etc) based on the accounts connected, also have a sort of toggle system for if the accounts should be personal (library generating)</w:t>
+      </w:r>
+      <w:bookmarkStart w:id="0" w:name="_GoBack"/>
+      <w:bookmarkEnd w:id="0"/>
+      <w:r>
+        <w:t xml:space="preserve"> or general (permission granting)</w:t>
+      </w:r>
+    </w:p>
+    <w:p>
+      <w:pPr>
+        <w:rPr>
+          <w:b/>
+        </w:rPr>
+      </w:pPr>
+    </w:p>
+    <w:p>
+      <w:pPr>
+        <w:rPr>
+          <w:b/>
+        </w:rPr>
+      </w:pPr>
+      <w:r>
+        <w:rPr>
+          <w:b/>
+        </w:rPr>
         <w:t>Aesthetic</w:t>
       </w:r>
     </w:p>
     <w:p>
       <w:r>
-        <w:t xml:space="preserve">Large splashes on everything (using album art, waveforms, set colors, procedural </w:t>
-      </w:r>
-      <w:proofErr w:type="spellStart"/>
-      <w:r>
-        <w:t>etc</w:t>
-      </w:r>
-      <w:proofErr w:type="spellEnd"/>
-      <w:r>
-        <w:t>)</w:t>
-      </w:r>
-    </w:p>
-    <w:p>
-      <w:r>
-        <w:t xml:space="preserve">Or, maybe a sort of </w:t>
-      </w:r>
-      <w:proofErr w:type="spellStart"/>
-      <w:r>
-        <w:t>designy</w:t>
-      </w:r>
-      <w:proofErr w:type="spellEnd"/>
-      <w:r>
-        <w:t xml:space="preserve">, </w:t>
-      </w:r>
-      <w:proofErr w:type="spellStart"/>
-      <w:r>
-        <w:t>albumArt</w:t>
-      </w:r>
-      <w:proofErr w:type="spellEnd"/>
-      <w:r>
-        <w:t>, style (check out DELAY. Cover art for example)</w:t>
+        <w:t>Large splashes on everything (using album art, waveforms, set colors, procedural etc)</w:t>
+      </w:r>
+    </w:p>
+    <w:p>
+      <w:r>
+        <w:t>Or, maybe a sort of designy, albumArt, style (check out DELAY. Cover art for example)</w:t>
       </w:r>
     </w:p>
     <w:p>
@@ -69,13 +81,8 @@
       </w:r>
     </w:p>
     <w:p>
-      <w:proofErr w:type="spellStart"/>
-      <w:r>
-        <w:t>Prev</w:t>
-      </w:r>
-      <w:proofErr w:type="spellEnd"/>
-      <w:r>
-        <w:t xml:space="preserve"> track button changes icon based on if it will start the previous track or just skip to the start of the current one</w:t>
+      <w:r>
+        <w:t>Prev track button changes icon based on if it will start the previous track or just skip to the start of the current one</w:t>
       </w:r>
     </w:p>
     <w:p>
@@ -133,8 +140,6 @@
           </wp:inline>
         </w:drawing>
       </w:r>
-      <w:bookmarkStart w:id="0" w:name="_GoBack"/>
-      <w:bookmarkEnd w:id="0"/>
     </w:p>
     <w:p/>
     <w:p>
@@ -152,41 +157,19 @@
     </w:p>
     <w:p>
       <w:r>
-        <w:t xml:space="preserve">Accounts probably </w:t>
-      </w:r>
-      <w:proofErr w:type="spellStart"/>
-      <w:proofErr w:type="gramStart"/>
-      <w:r>
-        <w:t>cant</w:t>
-      </w:r>
-      <w:proofErr w:type="spellEnd"/>
-      <w:proofErr w:type="gramEnd"/>
-      <w:r>
-        <w:t xml:space="preserve"> be stored with the user because they have no use, </w:t>
-      </w:r>
-      <w:proofErr w:type="spellStart"/>
-      <w:r>
-        <w:t>cant</w:t>
-      </w:r>
-      <w:proofErr w:type="spellEnd"/>
-      <w:r>
-        <w:t xml:space="preserve"> use stored name/passwords to log in anyways, these would probably be limited to the session</w:t>
-      </w:r>
-    </w:p>
-    <w:p>
-      <w:proofErr w:type="gramStart"/>
+        <w:t>Accounts probably cant be stored with the user because they have no use, cant use stored name/passwords to log in anyways, these would probably be limited to the session</w:t>
+      </w:r>
+    </w:p>
+    <w:p>
       <w:r>
         <w:t>users(</w:t>
       </w:r>
-      <w:proofErr w:type="spellStart"/>
-      <w:proofErr w:type="gramEnd"/>
       <w:r>
         <w:rPr>
           <w:u w:val="single"/>
         </w:rPr>
         <w:t>userID</w:t>
       </w:r>
-      <w:proofErr w:type="spellEnd"/>
       <w:r>
         <w:t xml:space="preserve">, username, password, email, </w:t>
       </w:r>
@@ -197,99 +180,49 @@
         <w:t>preferences:</w:t>
       </w:r>
       <w:r>
-        <w:t xml:space="preserve"> image, color, </w:t>
-      </w:r>
-      <w:proofErr w:type="spellStart"/>
-      <w:r>
-        <w:t>feedSetting</w:t>
-      </w:r>
-      <w:proofErr w:type="spellEnd"/>
-      <w:r>
-        <w:t>,</w:t>
-      </w:r>
-    </w:p>
-    <w:p>
-      <w:proofErr w:type="gramStart"/>
+        <w:t xml:space="preserve"> image, color, feedSetting,</w:t>
+      </w:r>
+    </w:p>
+    <w:p>
       <w:r>
         <w:t>playlists(</w:t>
       </w:r>
-      <w:proofErr w:type="spellStart"/>
-      <w:proofErr w:type="gramEnd"/>
       <w:r>
         <w:rPr>
           <w:u w:val="single"/>
         </w:rPr>
-        <w:t>ownerID</w:t>
-      </w:r>
-      <w:proofErr w:type="spellEnd"/>
+        <w:t>ownerID, playlistID,</w:t>
+      </w:r>
+      <w:r>
+        <w:t xml:space="preserve"> title, description, </w:t>
+      </w:r>
+      <w:r>
+        <w:rPr>
+          <w:i/>
+        </w:rPr>
+        <w:t>settings:</w:t>
+      </w:r>
+      <w:r>
+        <w:t xml:space="preserve"> image, color, visibility, </w:t>
+      </w:r>
+    </w:p>
+    <w:p>
+      <w:r>
+        <w:t>tracks(</w:t>
+      </w:r>
       <w:r>
         <w:rPr>
           <w:u w:val="single"/>
         </w:rPr>
-        <w:t xml:space="preserve">, </w:t>
-      </w:r>
-      <w:proofErr w:type="spellStart"/>
-      <w:r>
-        <w:rPr>
-          <w:u w:val="single"/>
-        </w:rPr>
-        <w:t>playlistID</w:t>
-      </w:r>
-      <w:proofErr w:type="spellEnd"/>
-      <w:r>
-        <w:rPr>
-          <w:u w:val="single"/>
-        </w:rPr>
-        <w:t>,</w:t>
-      </w:r>
-      <w:r>
-        <w:t xml:space="preserve"> title, description, </w:t>
+        <w:t>playlistID, index,</w:t>
+      </w:r>
+      <w:r>
+        <w:t xml:space="preserve"> uri, source, </w:t>
       </w:r>
       <w:r>
         <w:rPr>
           <w:i/>
         </w:rPr>
-        <w:t>settings:</w:t>
-      </w:r>
-      <w:r>
-        <w:t xml:space="preserve"> image, color, visibility, </w:t>
-      </w:r>
-    </w:p>
-    <w:p>
-      <w:proofErr w:type="gramStart"/>
-      <w:r>
-        <w:t>tracks(</w:t>
-      </w:r>
-      <w:proofErr w:type="spellStart"/>
-      <w:proofErr w:type="gramEnd"/>
-      <w:r>
-        <w:rPr>
-          <w:u w:val="single"/>
-        </w:rPr>
-        <w:t>playlistID</w:t>
-      </w:r>
-      <w:proofErr w:type="spellEnd"/>
-      <w:r>
-        <w:rPr>
-          <w:u w:val="single"/>
-        </w:rPr>
-        <w:t>, index,</w:t>
-      </w:r>
-      <w:r>
-        <w:t xml:space="preserve"> </w:t>
-      </w:r>
-      <w:proofErr w:type="spellStart"/>
-      <w:r>
-        <w:t>uri</w:t>
-      </w:r>
-      <w:proofErr w:type="spellEnd"/>
-      <w:r>
-        <w:t xml:space="preserve">, source, </w:t>
-      </w:r>
-      <w:r>
-        <w:rPr>
-          <w:i/>
-        </w:rPr>
         <w:t xml:space="preserve">stored details: </w:t>
       </w:r>
       <w:r>
@@ -298,75 +231,39 @@
     </w:p>
     <w:p/>
     <w:p>
-      <w:proofErr w:type="gramStart"/>
-      <w:r>
+      <w:r>
+        <w:lastRenderedPageBreak/>
         <w:t>private</w:t>
       </w:r>
-      <w:proofErr w:type="gramEnd"/>
-    </w:p>
-    <w:p>
-      <w:proofErr w:type="gramStart"/>
-      <w:r>
-        <w:t>link-</w:t>
-      </w:r>
-      <w:proofErr w:type="gramEnd"/>
-      <w:r>
-        <w:t>only</w:t>
-      </w:r>
-    </w:p>
-    <w:p/>
-    <w:p>
-      <w:proofErr w:type="gramStart"/>
+    </w:p>
+    <w:p>
+      <w:r>
+        <w:t>link-only</w:t>
+      </w:r>
+    </w:p>
+    <w:p/>
+    <w:p>
       <w:r>
         <w:t>public</w:t>
       </w:r>
-      <w:proofErr w:type="gramEnd"/>
-    </w:p>
-    <w:p/>
-    <w:p/>
-    <w:p/>
-    <w:p>
-      <w:r>
-        <w:t xml:space="preserve">PHP Web API wrapper and </w:t>
-      </w:r>
-      <w:proofErr w:type="spellStart"/>
-      <w:r>
-        <w:t>Javascript</w:t>
-      </w:r>
-      <w:proofErr w:type="spellEnd"/>
-      <w:r>
-        <w:t xml:space="preserve"> Web API </w:t>
-      </w:r>
-    </w:p>
-    <w:p/>
-    <w:p>
-      <w:r>
-        <w:t xml:space="preserve">Can use </w:t>
-      </w:r>
-      <w:proofErr w:type="spellStart"/>
-      <w:proofErr w:type="gramStart"/>
-      <w:r>
-        <w:t>api</w:t>
-      </w:r>
-      <w:proofErr w:type="spellEnd"/>
-      <w:proofErr w:type="gramEnd"/>
-      <w:r>
-        <w:t xml:space="preserve"> to identify available devices</w:t>
-      </w:r>
-    </w:p>
-    <w:p>
-      <w:r>
-        <w:t xml:space="preserve">Can use </w:t>
-      </w:r>
-      <w:proofErr w:type="spellStart"/>
-      <w:proofErr w:type="gramStart"/>
-      <w:r>
-        <w:t>api</w:t>
-      </w:r>
-      <w:proofErr w:type="spellEnd"/>
-      <w:proofErr w:type="gramEnd"/>
-      <w:r>
-        <w:t xml:space="preserve"> to actively play on a targeted device</w:t>
+    </w:p>
+    <w:p/>
+    <w:p/>
+    <w:p/>
+    <w:p>
+      <w:r>
+        <w:t xml:space="preserve">PHP Web API wrapper and Javascript Web API </w:t>
+      </w:r>
+    </w:p>
+    <w:p/>
+    <w:p>
+      <w:r>
+        <w:t>Can use api to identify available devices</w:t>
+      </w:r>
+    </w:p>
+    <w:p>
+      <w:r>
+        <w:t>Can use api to actively play on a targeted device</w:t>
       </w:r>
     </w:p>
     <w:p>
@@ -377,29 +274,14 @@
     <w:p/>
     <w:p/>
     <w:p>
-      <w:proofErr w:type="spellStart"/>
-      <w:r>
-        <w:t>Php</w:t>
-      </w:r>
-      <w:proofErr w:type="spellEnd"/>
-      <w:r>
-        <w:t xml:space="preserve"> curl is a synchronous request </w:t>
+      <w:r>
+        <w:t xml:space="preserve">Php curl is a synchronous request </w:t>
       </w:r>
     </w:p>
     <w:p>
       <w:r>
         <w:tab/>
-        <w:t xml:space="preserve">Curl sends a request to a </w:t>
-      </w:r>
-      <w:proofErr w:type="spellStart"/>
-      <w:proofErr w:type="gramStart"/>
-      <w:r>
-        <w:t>url</w:t>
-      </w:r>
-      <w:proofErr w:type="spellEnd"/>
-      <w:proofErr w:type="gramEnd"/>
-      <w:r>
-        <w:t xml:space="preserve"> and gets the response back to use in code</w:t>
+        <w:t>Curl sends a request to a url and gets the response back to use in code</w:t>
       </w:r>
     </w:p>
     <w:p>
@@ -460,13 +342,8 @@
       </w:r>
     </w:p>
     <w:p>
-      <w:proofErr w:type="spellStart"/>
-      <w:r>
-        <w:t>Javascript</w:t>
-      </w:r>
-      <w:proofErr w:type="spellEnd"/>
-      <w:r>
-        <w:t xml:space="preserve"> Wrapper:</w:t>
+      <w:r>
+        <w:t>Javascript Wrapper:</w:t>
       </w:r>
     </w:p>
     <w:p>

</xml_diff>

<commit_message>
lightly tested and debugged api routes
</commit_message>
<xml_diff>
--- a/Notes.docx
+++ b/Notes.docx
@@ -12,6 +12,45 @@
         <w:rPr>
           <w:b/>
         </w:rPr>
+        <w:t>Feedback</w:t>
+      </w:r>
+    </w:p>
+    <w:p>
+      <w:pPr>
+        <w:pStyle w:val="ListParagraph"/>
+        <w:numPr>
+          <w:ilvl w:val="0"/>
+          <w:numId w:val="5"/>
+        </w:numPr>
+      </w:pPr>
+      <w:r>
+        <w:t>Give me all your use-cases</w:t>
+      </w:r>
+    </w:p>
+    <w:p>
+      <w:pPr>
+        <w:pStyle w:val="ListParagraph"/>
+        <w:numPr>
+          <w:ilvl w:val="0"/>
+          <w:numId w:val="5"/>
+        </w:numPr>
+      </w:pPr>
+      <w:r>
+        <w:t>Did a button look at you funny? I want to know</w:t>
+      </w:r>
+      <w:bookmarkStart w:id="0" w:name="_GoBack"/>
+      <w:bookmarkEnd w:id="0"/>
+    </w:p>
+    <w:p>
+      <w:pPr>
+        <w:rPr>
+          <w:b/>
+        </w:rPr>
+      </w:pPr>
+      <w:r>
+        <w:rPr>
+          <w:b/>
+        </w:rPr>
         <w:t>Inspiration</w:t>
       </w:r>
     </w:p>
@@ -70,8 +109,6 @@
       <w:r>
         <w:t>Ensure database uses ‘title’ instead of ‘name’ (for consistency) as it is a reserved word in javascript</w:t>
       </w:r>
-      <w:bookmarkStart w:id="0" w:name="_GoBack"/>
-      <w:bookmarkEnd w:id="0"/>
     </w:p>
     <w:p>
       <w:pPr>
@@ -432,6 +469,7 @@
         </w:numPr>
       </w:pPr>
       <w:r>
+        <w:lastRenderedPageBreak/>
         <w:t>Together</w:t>
       </w:r>
     </w:p>
@@ -464,7 +502,6 @@
         <w:rPr>
           <w:b/>
         </w:rPr>
-        <w:lastRenderedPageBreak/>
         <w:t>New Server Setup</w:t>
       </w:r>
     </w:p>
@@ -756,6 +793,7 @@
     </w:p>
     <w:p>
       <w:r>
+        <w:lastRenderedPageBreak/>
         <w:t>Prev track button changes icon based on if it will start the previous track or just skip to the start of the current one</w:t>
       </w:r>
     </w:p>
@@ -765,7 +803,6 @@
           <w:noProof/>
           <w:lang w:eastAsia="en-CA"/>
         </w:rPr>
-        <w:lastRenderedPageBreak/>
         <w:drawing>
           <wp:inline distT="0" distB="0" distL="0" distR="0">
             <wp:extent cx="2161309" cy="1570409"/>
@@ -949,12 +986,12 @@
     <w:p/>
     <w:p>
       <w:r>
+        <w:lastRenderedPageBreak/>
         <w:t xml:space="preserve">Php curl is a synchronous request </w:t>
       </w:r>
     </w:p>
     <w:p>
       <w:r>
-        <w:lastRenderedPageBreak/>
         <w:tab/>
         <w:t>Curl sends a request to a url and gets the response back to use in code</w:t>
       </w:r>
@@ -1386,6 +1423,119 @@
     </w:lvl>
   </w:abstractNum>
   <w:abstractNum w:abstractNumId="3" w15:restartNumberingAfterBreak="0">
+    <w:nsid w:val="70BC3324"/>
+    <w:multiLevelType w:val="hybridMultilevel"/>
+    <w:tmpl w:val="543019E8"/>
+    <w:lvl w:ilvl="0" w:tplc="10090001">
+      <w:start w:val="1"/>
+      <w:numFmt w:val="bullet"/>
+      <w:lvlText w:val=""/>
+      <w:lvlJc w:val="left"/>
+      <w:pPr>
+        <w:ind w:left="720" w:hanging="360"/>
+      </w:pPr>
+      <w:rPr>
+        <w:rFonts w:ascii="Symbol" w:hAnsi="Symbol" w:hint="default"/>
+      </w:rPr>
+    </w:lvl>
+    <w:lvl w:ilvl="1" w:tplc="10090003" w:tentative="1">
+      <w:start w:val="1"/>
+      <w:numFmt w:val="bullet"/>
+      <w:lvlText w:val="o"/>
+      <w:lvlJc w:val="left"/>
+      <w:pPr>
+        <w:ind w:left="1440" w:hanging="360"/>
+      </w:pPr>
+      <w:rPr>
+        <w:rFonts w:ascii="Courier New" w:hAnsi="Courier New" w:cs="Courier New" w:hint="default"/>
+      </w:rPr>
+    </w:lvl>
+    <w:lvl w:ilvl="2" w:tplc="10090005" w:tentative="1">
+      <w:start w:val="1"/>
+      <w:numFmt w:val="bullet"/>
+      <w:lvlText w:val=""/>
+      <w:lvlJc w:val="left"/>
+      <w:pPr>
+        <w:ind w:left="2160" w:hanging="360"/>
+      </w:pPr>
+      <w:rPr>
+        <w:rFonts w:ascii="Wingdings" w:hAnsi="Wingdings" w:hint="default"/>
+      </w:rPr>
+    </w:lvl>
+    <w:lvl w:ilvl="3" w:tplc="10090001" w:tentative="1">
+      <w:start w:val="1"/>
+      <w:numFmt w:val="bullet"/>
+      <w:lvlText w:val=""/>
+      <w:lvlJc w:val="left"/>
+      <w:pPr>
+        <w:ind w:left="2880" w:hanging="360"/>
+      </w:pPr>
+      <w:rPr>
+        <w:rFonts w:ascii="Symbol" w:hAnsi="Symbol" w:hint="default"/>
+      </w:rPr>
+    </w:lvl>
+    <w:lvl w:ilvl="4" w:tplc="10090003" w:tentative="1">
+      <w:start w:val="1"/>
+      <w:numFmt w:val="bullet"/>
+      <w:lvlText w:val="o"/>
+      <w:lvlJc w:val="left"/>
+      <w:pPr>
+        <w:ind w:left="3600" w:hanging="360"/>
+      </w:pPr>
+      <w:rPr>
+        <w:rFonts w:ascii="Courier New" w:hAnsi="Courier New" w:cs="Courier New" w:hint="default"/>
+      </w:rPr>
+    </w:lvl>
+    <w:lvl w:ilvl="5" w:tplc="10090005" w:tentative="1">
+      <w:start w:val="1"/>
+      <w:numFmt w:val="bullet"/>
+      <w:lvlText w:val=""/>
+      <w:lvlJc w:val="left"/>
+      <w:pPr>
+        <w:ind w:left="4320" w:hanging="360"/>
+      </w:pPr>
+      <w:rPr>
+        <w:rFonts w:ascii="Wingdings" w:hAnsi="Wingdings" w:hint="default"/>
+      </w:rPr>
+    </w:lvl>
+    <w:lvl w:ilvl="6" w:tplc="10090001" w:tentative="1">
+      <w:start w:val="1"/>
+      <w:numFmt w:val="bullet"/>
+      <w:lvlText w:val=""/>
+      <w:lvlJc w:val="left"/>
+      <w:pPr>
+        <w:ind w:left="5040" w:hanging="360"/>
+      </w:pPr>
+      <w:rPr>
+        <w:rFonts w:ascii="Symbol" w:hAnsi="Symbol" w:hint="default"/>
+      </w:rPr>
+    </w:lvl>
+    <w:lvl w:ilvl="7" w:tplc="10090003" w:tentative="1">
+      <w:start w:val="1"/>
+      <w:numFmt w:val="bullet"/>
+      <w:lvlText w:val="o"/>
+      <w:lvlJc w:val="left"/>
+      <w:pPr>
+        <w:ind w:left="5760" w:hanging="360"/>
+      </w:pPr>
+      <w:rPr>
+        <w:rFonts w:ascii="Courier New" w:hAnsi="Courier New" w:cs="Courier New" w:hint="default"/>
+      </w:rPr>
+    </w:lvl>
+    <w:lvl w:ilvl="8" w:tplc="10090005" w:tentative="1">
+      <w:start w:val="1"/>
+      <w:numFmt w:val="bullet"/>
+      <w:lvlText w:val=""/>
+      <w:lvlJc w:val="left"/>
+      <w:pPr>
+        <w:ind w:left="6480" w:hanging="360"/>
+      </w:pPr>
+      <w:rPr>
+        <w:rFonts w:ascii="Wingdings" w:hAnsi="Wingdings" w:hint="default"/>
+      </w:rPr>
+    </w:lvl>
+  </w:abstractNum>
+  <w:abstractNum w:abstractNumId="4" w15:restartNumberingAfterBreak="0">
     <w:nsid w:val="736B20CA"/>
     <w:multiLevelType w:val="hybridMultilevel"/>
     <w:tmpl w:val="58947BAC"/>
@@ -1499,7 +1649,7 @@
     </w:lvl>
   </w:abstractNum>
   <w:num w:numId="1">
-    <w:abstractNumId w:val="3"/>
+    <w:abstractNumId w:val="4"/>
   </w:num>
   <w:num w:numId="2">
     <w:abstractNumId w:val="2"/>
@@ -1509,6 +1659,9 @@
   </w:num>
   <w:num w:numId="4">
     <w:abstractNumId w:val="0"/>
+  </w:num>
+  <w:num w:numId="5">
+    <w:abstractNumId w:val="3"/>
   </w:num>
 </w:numbering>
 </file>

</xml_diff>

<commit_message>
further cleaned functions.js, simplified sj.Conditions
</commit_message>
<xml_diff>
--- a/Notes.docx
+++ b/Notes.docx
@@ -38,8 +38,6 @@
       <w:r>
         <w:t>Did a button look at you funny? I want to know</w:t>
       </w:r>
-      <w:bookmarkStart w:id="0" w:name="_GoBack"/>
-      <w:bookmarkEnd w:id="0"/>
     </w:p>
     <w:p>
       <w:pPr>
@@ -62,9 +60,11 @@
           <w:numId w:val="4"/>
         </w:numPr>
       </w:pPr>
+      <w:proofErr w:type="spellStart"/>
       <w:r>
         <w:t>PartiQ</w:t>
       </w:r>
+      <w:proofErr w:type="spellEnd"/>
     </w:p>
     <w:p>
       <w:pPr>
@@ -105,9 +105,47 @@
           <w:ilvl w:val="1"/>
           <w:numId w:val="2"/>
         </w:numPr>
-      </w:pPr>
-      <w:r>
-        <w:t>Ensure database uses ‘title’ instead of ‘name’ (for consistency) as it is a reserved word in javascript</w:t>
+        <w:rPr>
+          <w:strike/>
+        </w:rPr>
+      </w:pPr>
+      <w:r>
+        <w:rPr>
+          <w:strike/>
+        </w:rPr>
+        <w:t xml:space="preserve">Ensure database uses ‘title’ instead of ‘name’ (for consistency) as it is a reserved word in </w:t>
+      </w:r>
+      <w:proofErr w:type="spellStart"/>
+      <w:r>
+        <w:rPr>
+          <w:strike/>
+        </w:rPr>
+        <w:t>javascript</w:t>
+      </w:r>
+      <w:proofErr w:type="spellEnd"/>
+    </w:p>
+    <w:p>
+      <w:pPr>
+        <w:pStyle w:val="ListParagraph"/>
+        <w:numPr>
+          <w:ilvl w:val="1"/>
+          <w:numId w:val="2"/>
+        </w:numPr>
+        <w:rPr>
+          <w:strike/>
+        </w:rPr>
+      </w:pPr>
+      <w:r>
+        <w:t xml:space="preserve">Name is only reserved as a property of </w:t>
+      </w:r>
+      <w:r>
+        <w:rPr>
+          <w:b/>
+        </w:rPr>
+        <w:t>functions</w:t>
+      </w:r>
+      <w:r>
+        <w:t>, will never have any cross over, also, any reserved words in SQL can be used via “quotes”</w:t>
       </w:r>
     </w:p>
     <w:p>
@@ -214,9 +252,11 @@
           <w:numId w:val="2"/>
         </w:numPr>
       </w:pPr>
+      <w:proofErr w:type="spellStart"/>
       <w:r>
         <w:t>camelCase</w:t>
       </w:r>
+      <w:proofErr w:type="spellEnd"/>
     </w:p>
     <w:p>
       <w:pPr>
@@ -303,7 +343,15 @@
         </w:numPr>
       </w:pPr>
       <w:r>
-        <w:t>Only foreign keys should be named (foreignId)</w:t>
+        <w:t>Only foreign keys should be named (</w:t>
+      </w:r>
+      <w:proofErr w:type="spellStart"/>
+      <w:r>
+        <w:t>foreignId</w:t>
+      </w:r>
+      <w:proofErr w:type="spellEnd"/>
+      <w:r>
+        <w:t>)</w:t>
       </w:r>
     </w:p>
     <w:p>
@@ -374,7 +422,15 @@
         </w:numPr>
       </w:pPr>
       <w:r>
-        <w:t>CONSTRAINT constraint_name PRIMARY KEY (column1, column2, …)</w:t>
+        <w:t xml:space="preserve">CONSTRAINT </w:t>
+      </w:r>
+      <w:proofErr w:type="spellStart"/>
+      <w:r>
+        <w:t>constraint_name</w:t>
+      </w:r>
+      <w:proofErr w:type="spellEnd"/>
+      <w:r>
+        <w:t xml:space="preserve"> PRIMARY KEY (column1, column2, …)</w:t>
       </w:r>
     </w:p>
     <w:p>
@@ -397,8 +453,29 @@
           <w:numId w:val="2"/>
         </w:numPr>
       </w:pPr>
-      <w:r>
-        <w:t>column_name data_type CONSTRAINT constraint_name PRIMARY KEY</w:t>
+      <w:proofErr w:type="spellStart"/>
+      <w:r>
+        <w:t>column_name</w:t>
+      </w:r>
+      <w:proofErr w:type="spellEnd"/>
+      <w:r>
+        <w:t xml:space="preserve"> </w:t>
+      </w:r>
+      <w:proofErr w:type="spellStart"/>
+      <w:r>
+        <w:t>data_type</w:t>
+      </w:r>
+      <w:proofErr w:type="spellEnd"/>
+      <w:r>
+        <w:t xml:space="preserve"> CONSTRAINT </w:t>
+      </w:r>
+      <w:proofErr w:type="spellStart"/>
+      <w:r>
+        <w:t>constraint_name</w:t>
+      </w:r>
+      <w:proofErr w:type="spellEnd"/>
+      <w:r>
+        <w:t xml:space="preserve"> PRIMARY KEY</w:t>
       </w:r>
     </w:p>
     <w:p>
@@ -444,7 +521,19 @@
           <w:rPr>
             <w:rStyle w:val="Hyperlink"/>
           </w:rPr>
-          <w:t>https://stackoverflow.com/questions/787722/postgresql-autoincrement</w:t>
+          <w:t>https://stackoverflow.com/questions/787722/postgresql-autoincre</w:t>
+        </w:r>
+        <w:r>
+          <w:rPr>
+            <w:rStyle w:val="Hyperlink"/>
+          </w:rPr>
+          <w:t>m</w:t>
+        </w:r>
+        <w:r>
+          <w:rPr>
+            <w:rStyle w:val="Hyperlink"/>
+          </w:rPr>
+          <w:t>ent</w:t>
         </w:r>
       </w:hyperlink>
     </w:p>
@@ -456,8 +545,13 @@
           <w:numId w:val="2"/>
         </w:numPr>
       </w:pPr>
-      <w:r>
-        <w:t>column_name SERIAL</w:t>
+      <w:proofErr w:type="spellStart"/>
+      <w:r>
+        <w:t>column_name</w:t>
+      </w:r>
+      <w:proofErr w:type="spellEnd"/>
+      <w:r>
+        <w:t xml:space="preserve"> SERIAL</w:t>
       </w:r>
     </w:p>
     <w:p>
@@ -469,7 +563,6 @@
         </w:numPr>
       </w:pPr>
       <w:r>
-        <w:lastRenderedPageBreak/>
         <w:t>Together</w:t>
       </w:r>
     </w:p>
@@ -481,8 +574,29 @@
           <w:numId w:val="2"/>
         </w:numPr>
       </w:pPr>
-      <w:r>
-        <w:t>column_name data_type SERIAL CONSTRAINT constraint_name PRIMARY KEY</w:t>
+      <w:proofErr w:type="spellStart"/>
+      <w:r>
+        <w:t>column_name</w:t>
+      </w:r>
+      <w:proofErr w:type="spellEnd"/>
+      <w:r>
+        <w:t xml:space="preserve"> </w:t>
+      </w:r>
+      <w:proofErr w:type="spellStart"/>
+      <w:r>
+        <w:t>data_type</w:t>
+      </w:r>
+      <w:proofErr w:type="spellEnd"/>
+      <w:r>
+        <w:t xml:space="preserve"> SERIAL CONSTRAINT </w:t>
+      </w:r>
+      <w:proofErr w:type="spellStart"/>
+      <w:r>
+        <w:t>constraint_name</w:t>
+      </w:r>
+      <w:proofErr w:type="spellEnd"/>
+      <w:r>
+        <w:t xml:space="preserve"> PRIMARY KEY</w:t>
       </w:r>
     </w:p>
     <w:p>
@@ -514,7 +628,15 @@
         </w:numPr>
       </w:pPr>
       <w:r>
-        <w:t xml:space="preserve">Download and install node js (LTS) </w:t>
+        <w:t xml:space="preserve">Download and install node </w:t>
+      </w:r>
+      <w:proofErr w:type="spellStart"/>
+      <w:r>
+        <w:t>js</w:t>
+      </w:r>
+      <w:proofErr w:type="spellEnd"/>
+      <w:r>
+        <w:t xml:space="preserve"> (LTS) </w:t>
       </w:r>
     </w:p>
     <w:p>
@@ -566,7 +688,15 @@
         </w:numPr>
       </w:pPr>
       <w:r>
-        <w:t>Use nodemon for live updates</w:t>
+        <w:t xml:space="preserve">Use </w:t>
+      </w:r>
+      <w:proofErr w:type="spellStart"/>
+      <w:r>
+        <w:t>nodemon</w:t>
+      </w:r>
+      <w:proofErr w:type="spellEnd"/>
+      <w:r>
+        <w:t xml:space="preserve"> for live updates</w:t>
       </w:r>
     </w:p>
     <w:p>
@@ -577,9 +707,19 @@
           <w:numId w:val="3"/>
         </w:numPr>
       </w:pPr>
-      <w:r>
-        <w:t>npm install -g nodemon</w:t>
-      </w:r>
+      <w:proofErr w:type="spellStart"/>
+      <w:r>
+        <w:t>npm</w:t>
+      </w:r>
+      <w:proofErr w:type="spellEnd"/>
+      <w:r>
+        <w:t xml:space="preserve"> install -g </w:t>
+      </w:r>
+      <w:proofErr w:type="spellStart"/>
+      <w:r>
+        <w:t>nodemon</w:t>
+      </w:r>
+      <w:proofErr w:type="spellEnd"/>
     </w:p>
     <w:p>
       <w:pPr>
@@ -590,7 +730,15 @@
         </w:numPr>
       </w:pPr>
       <w:r>
-        <w:t>start server with nodemon instead of node</w:t>
+        <w:t xml:space="preserve">start server with </w:t>
+      </w:r>
+      <w:proofErr w:type="spellStart"/>
+      <w:r>
+        <w:t>nodemon</w:t>
+      </w:r>
+      <w:proofErr w:type="spellEnd"/>
+      <w:r>
+        <w:t xml:space="preserve"> instead of node</w:t>
       </w:r>
     </w:p>
     <w:p>
@@ -602,7 +750,23 @@
         </w:numPr>
       </w:pPr>
       <w:r>
-        <w:t xml:space="preserve">Download and install postgre sql </w:t>
+        <w:t xml:space="preserve">Download and install </w:t>
+      </w:r>
+      <w:proofErr w:type="spellStart"/>
+      <w:r>
+        <w:t>postgre</w:t>
+      </w:r>
+      <w:proofErr w:type="spellEnd"/>
+      <w:r>
+        <w:t xml:space="preserve"> </w:t>
+      </w:r>
+      <w:proofErr w:type="spellStart"/>
+      <w:r>
+        <w:t>sql</w:t>
+      </w:r>
+      <w:proofErr w:type="spellEnd"/>
+      <w:r>
+        <w:t xml:space="preserve"> </w:t>
       </w:r>
       <w:hyperlink r:id="rId14" w:history="1">
         <w:r>
@@ -625,7 +789,31 @@
         </w:numPr>
       </w:pPr>
       <w:r>
-        <w:t>Start postgres via taskmanager services – postgres service</w:t>
+        <w:t xml:space="preserve">Start </w:t>
+      </w:r>
+      <w:proofErr w:type="spellStart"/>
+      <w:r>
+        <w:t>postgres</w:t>
+      </w:r>
+      <w:proofErr w:type="spellEnd"/>
+      <w:r>
+        <w:t xml:space="preserve"> via </w:t>
+      </w:r>
+      <w:proofErr w:type="spellStart"/>
+      <w:r>
+        <w:t>taskmanager</w:t>
+      </w:r>
+      <w:proofErr w:type="spellEnd"/>
+      <w:r>
+        <w:t xml:space="preserve"> services – </w:t>
+      </w:r>
+      <w:proofErr w:type="spellStart"/>
+      <w:r>
+        <w:t>postgres</w:t>
+      </w:r>
+      <w:proofErr w:type="spellEnd"/>
+      <w:r>
+        <w:t xml:space="preserve"> service</w:t>
       </w:r>
       <w:r>
         <w:tab/>
@@ -639,8 +827,21 @@
           <w:numId w:val="3"/>
         </w:numPr>
       </w:pPr>
-      <w:r>
-        <w:t xml:space="preserve">DBeaver for the gui </w:t>
+      <w:proofErr w:type="spellStart"/>
+      <w:r>
+        <w:t>DBeaver</w:t>
+      </w:r>
+      <w:proofErr w:type="spellEnd"/>
+      <w:r>
+        <w:t xml:space="preserve"> for the </w:t>
+      </w:r>
+      <w:proofErr w:type="spellStart"/>
+      <w:r>
+        <w:t>gui</w:t>
+      </w:r>
+      <w:proofErr w:type="spellEnd"/>
+      <w:r>
+        <w:t xml:space="preserve"> </w:t>
       </w:r>
       <w:hyperlink r:id="rId15" w:history="1">
         <w:r>
@@ -663,7 +864,15 @@
         </w:numPr>
       </w:pPr>
       <w:r>
-        <w:t>Username: postgres Password: my own password</w:t>
+        <w:t xml:space="preserve">Username: </w:t>
+      </w:r>
+      <w:proofErr w:type="spellStart"/>
+      <w:r>
+        <w:t>postgres</w:t>
+      </w:r>
+      <w:proofErr w:type="spellEnd"/>
+      <w:r>
+        <w:t xml:space="preserve"> Password: my own password</w:t>
       </w:r>
     </w:p>
     <w:p>
@@ -675,7 +884,15 @@
         </w:numPr>
       </w:pPr>
       <w:r>
-        <w:t>Create database (using dbeaver)</w:t>
+        <w:t xml:space="preserve">Create database (using </w:t>
+      </w:r>
+      <w:proofErr w:type="spellStart"/>
+      <w:r>
+        <w:t>dbeaver</w:t>
+      </w:r>
+      <w:proofErr w:type="spellEnd"/>
+      <w:r>
+        <w:t>)</w:t>
       </w:r>
     </w:p>
     <w:p>
@@ -686,8 +903,21 @@
           <w:numId w:val="3"/>
         </w:numPr>
       </w:pPr>
-      <w:r>
-        <w:t>npm install pg-promise</w:t>
+      <w:proofErr w:type="spellStart"/>
+      <w:r>
+        <w:t>npm</w:t>
+      </w:r>
+      <w:proofErr w:type="spellEnd"/>
+      <w:r>
+        <w:t xml:space="preserve"> install </w:t>
+      </w:r>
+      <w:proofErr w:type="spellStart"/>
+      <w:r>
+        <w:t>pg</w:t>
+      </w:r>
+      <w:proofErr w:type="spellEnd"/>
+      <w:r>
+        <w:t>-promise</w:t>
       </w:r>
     </w:p>
     <w:p>
@@ -717,13 +947,37 @@
     </w:p>
     <w:p>
       <w:r>
-        <w:t>Include not a commenting system but sort of a tracking system for when a user ‘likes’ a track, or if they ‘highlight’ a part of a track (sortof like new websites that allow highlighting and commenting on certain parts of an article), or maybe a most listened part of the track (like pornhub)</w:t>
+        <w:t>Include not a commenting system but sort of a tracking system for when a user ‘likes’ a track, or if they ‘highlight’ a part of a track (</w:t>
+      </w:r>
+      <w:proofErr w:type="spellStart"/>
+      <w:r>
+        <w:t>sortof</w:t>
+      </w:r>
+      <w:proofErr w:type="spellEnd"/>
+      <w:r>
+        <w:t xml:space="preserve"> like new websites that allow highlighting and commenting on certain parts of an article), or maybe a most listened part of the track (like </w:t>
+      </w:r>
+      <w:proofErr w:type="spellStart"/>
+      <w:r>
+        <w:t>pornhub</w:t>
+      </w:r>
+      <w:proofErr w:type="spellEnd"/>
+      <w:r>
+        <w:t>)</w:t>
       </w:r>
     </w:p>
     <w:p/>
     <w:p>
       <w:r>
-        <w:t>Allow users to do basic account functions from the site (liking, sharing, reposting, add to playlist, etc) based on the accounts connected, also have a sort of toggle system for if the accounts should be personal (library generating) or general (permission granting)</w:t>
+        <w:t xml:space="preserve">Allow users to do basic account functions from the site (liking, sharing, reposting, add to playlist, </w:t>
+      </w:r>
+      <w:proofErr w:type="spellStart"/>
+      <w:r>
+        <w:t>etc</w:t>
+      </w:r>
+      <w:proofErr w:type="spellEnd"/>
+      <w:r>
+        <w:t>) based on the accounts connected, also have a sort of toggle system for if the accounts should be personal (library generating) or general (permission granting)</w:t>
       </w:r>
     </w:p>
     <w:p>
@@ -764,12 +1018,36 @@
     </w:p>
     <w:p>
       <w:r>
-        <w:t>Large splashes on everything (using album art, waveforms, set colors, procedural etc)</w:t>
-      </w:r>
-    </w:p>
-    <w:p>
-      <w:r>
-        <w:t>Or, maybe a sort of designy, albumArt, style (check out DELAY. Cover art for example)</w:t>
+        <w:t xml:space="preserve">Large splashes on everything (using album art, waveforms, set colors, procedural </w:t>
+      </w:r>
+      <w:proofErr w:type="spellStart"/>
+      <w:r>
+        <w:t>etc</w:t>
+      </w:r>
+      <w:proofErr w:type="spellEnd"/>
+      <w:r>
+        <w:t>)</w:t>
+      </w:r>
+    </w:p>
+    <w:p>
+      <w:r>
+        <w:t xml:space="preserve">Or, maybe a sort of </w:t>
+      </w:r>
+      <w:proofErr w:type="spellStart"/>
+      <w:r>
+        <w:t>designy</w:t>
+      </w:r>
+      <w:proofErr w:type="spellEnd"/>
+      <w:r>
+        <w:t xml:space="preserve">, </w:t>
+      </w:r>
+      <w:proofErr w:type="spellStart"/>
+      <w:r>
+        <w:t>albumArt</w:t>
+      </w:r>
+      <w:proofErr w:type="spellEnd"/>
+      <w:r>
+        <w:t>, style (check out DELAY. Cover art for example)</w:t>
       </w:r>
     </w:p>
     <w:p>
@@ -792,9 +1070,13 @@
       </w:r>
     </w:p>
     <w:p>
-      <w:r>
-        <w:lastRenderedPageBreak/>
-        <w:t>Prev track button changes icon based on if it will start the previous track or just skip to the start of the current one</w:t>
+      <w:proofErr w:type="spellStart"/>
+      <w:r>
+        <w:t>Prev</w:t>
+      </w:r>
+      <w:proofErr w:type="spellEnd"/>
+      <w:r>
+        <w:t xml:space="preserve"> track button changes icon based on if it will start the previous track or just skip to the start of the current one</w:t>
       </w:r>
     </w:p>
     <w:p>
@@ -869,19 +1151,41 @@
     </w:p>
     <w:p>
       <w:r>
-        <w:t>Accounts probably cant be stored with the user because they have no use, cant use stored name/passwords to log in anyways, these would probably be limited to the session</w:t>
-      </w:r>
-    </w:p>
-    <w:p>
+        <w:t xml:space="preserve">Accounts probably </w:t>
+      </w:r>
+      <w:proofErr w:type="spellStart"/>
+      <w:proofErr w:type="gramStart"/>
+      <w:r>
+        <w:t>cant</w:t>
+      </w:r>
+      <w:proofErr w:type="spellEnd"/>
+      <w:proofErr w:type="gramEnd"/>
+      <w:r>
+        <w:t xml:space="preserve"> be stored with the user because they have no use, </w:t>
+      </w:r>
+      <w:proofErr w:type="spellStart"/>
+      <w:r>
+        <w:t>cant</w:t>
+      </w:r>
+      <w:proofErr w:type="spellEnd"/>
+      <w:r>
+        <w:t xml:space="preserve"> use stored name/passwords to log in anyways, these would probably be limited to the session</w:t>
+      </w:r>
+    </w:p>
+    <w:p>
+      <w:proofErr w:type="gramStart"/>
       <w:r>
         <w:t>users(</w:t>
       </w:r>
+      <w:proofErr w:type="spellStart"/>
+      <w:proofErr w:type="gramEnd"/>
       <w:r>
         <w:rPr>
           <w:u w:val="single"/>
         </w:rPr>
         <w:t>userID</w:t>
       </w:r>
+      <w:proofErr w:type="spellEnd"/>
       <w:r>
         <w:t xml:space="preserve">, username, password, email, </w:t>
       </w:r>
@@ -892,18 +1196,51 @@
         <w:t>preferences:</w:t>
       </w:r>
       <w:r>
-        <w:t xml:space="preserve"> image, color, feedSetting,</w:t>
-      </w:r>
-    </w:p>
-    <w:p>
+        <w:t xml:space="preserve"> image, color, </w:t>
+      </w:r>
+      <w:proofErr w:type="spellStart"/>
+      <w:r>
+        <w:t>feedSetting</w:t>
+      </w:r>
+      <w:proofErr w:type="spellEnd"/>
+      <w:r>
+        <w:t>,</w:t>
+      </w:r>
+    </w:p>
+    <w:p>
+      <w:bookmarkStart w:id="0" w:name="_GoBack"/>
+      <w:proofErr w:type="gramStart"/>
       <w:r>
         <w:t>playlists(</w:t>
       </w:r>
+      <w:proofErr w:type="spellStart"/>
+      <w:proofErr w:type="gramEnd"/>
       <w:r>
         <w:rPr>
           <w:u w:val="single"/>
         </w:rPr>
-        <w:t>ownerID, playlistID,</w:t>
+        <w:t>ownerID</w:t>
+      </w:r>
+      <w:proofErr w:type="spellEnd"/>
+      <w:r>
+        <w:rPr>
+          <w:u w:val="single"/>
+        </w:rPr>
+        <w:t xml:space="preserve">, </w:t>
+      </w:r>
+      <w:proofErr w:type="spellStart"/>
+      <w:r>
+        <w:rPr>
+          <w:u w:val="single"/>
+        </w:rPr>
+        <w:t>playlistID</w:t>
+      </w:r>
+      <w:proofErr w:type="spellEnd"/>
+      <w:r>
+        <w:rPr>
+          <w:u w:val="single"/>
+        </w:rPr>
+        <w:t>,</w:t>
       </w:r>
       <w:r>
         <w:t xml:space="preserve"> title, description, </w:t>
@@ -919,17 +1256,35 @@
       </w:r>
     </w:p>
     <w:p>
+      <w:proofErr w:type="gramStart"/>
       <w:r>
         <w:t>tracks(</w:t>
       </w:r>
+      <w:proofErr w:type="spellStart"/>
+      <w:proofErr w:type="gramEnd"/>
       <w:r>
         <w:rPr>
           <w:u w:val="single"/>
         </w:rPr>
-        <w:t>playlistID, index,</w:t>
-      </w:r>
-      <w:r>
-        <w:t xml:space="preserve"> uri, source, </w:t>
+        <w:t>playlistID</w:t>
+      </w:r>
+      <w:proofErr w:type="spellEnd"/>
+      <w:r>
+        <w:rPr>
+          <w:u w:val="single"/>
+        </w:rPr>
+        <w:t>, index,</w:t>
+      </w:r>
+      <w:r>
+        <w:t xml:space="preserve"> </w:t>
+      </w:r>
+      <w:proofErr w:type="spellStart"/>
+      <w:r>
+        <w:t>uri</w:t>
+      </w:r>
+      <w:proofErr w:type="spellEnd"/>
+      <w:r>
+        <w:t xml:space="preserve">, source, </w:t>
       </w:r>
       <w:r>
         <w:rPr>
@@ -941,40 +1296,78 @@
         <w:t xml:space="preserve">title, artists, length, image </w:t>
       </w:r>
     </w:p>
+    <w:bookmarkEnd w:id="0"/>
     <w:p/>
     <w:p>
+      <w:proofErr w:type="gramStart"/>
       <w:r>
         <w:t>private</w:t>
       </w:r>
-    </w:p>
-    <w:p>
-      <w:r>
-        <w:t>link-only</w:t>
+      <w:proofErr w:type="gramEnd"/>
+    </w:p>
+    <w:p>
+      <w:proofErr w:type="gramStart"/>
+      <w:r>
+        <w:t>link-</w:t>
+      </w:r>
+      <w:proofErr w:type="gramEnd"/>
+      <w:r>
+        <w:t>only</w:t>
       </w:r>
     </w:p>
     <w:p/>
     <w:p>
+      <w:proofErr w:type="gramStart"/>
       <w:r>
         <w:t>public</w:t>
       </w:r>
+      <w:proofErr w:type="gramEnd"/>
     </w:p>
     <w:p/>
     <w:p/>
     <w:p/>
     <w:p>
       <w:r>
-        <w:t xml:space="preserve">PHP Web API wrapper and Javascript Web API </w:t>
+        <w:t xml:space="preserve">PHP Web API wrapper and </w:t>
+      </w:r>
+      <w:proofErr w:type="spellStart"/>
+      <w:r>
+        <w:t>Javascript</w:t>
+      </w:r>
+      <w:proofErr w:type="spellEnd"/>
+      <w:r>
+        <w:t xml:space="preserve"> Web API </w:t>
       </w:r>
     </w:p>
     <w:p/>
     <w:p>
       <w:r>
-        <w:t>Can use api to identify available devices</w:t>
-      </w:r>
-    </w:p>
-    <w:p>
-      <w:r>
-        <w:t>Can use api to actively play on a targeted device</w:t>
+        <w:t xml:space="preserve">Can use </w:t>
+      </w:r>
+      <w:proofErr w:type="spellStart"/>
+      <w:proofErr w:type="gramStart"/>
+      <w:r>
+        <w:t>api</w:t>
+      </w:r>
+      <w:proofErr w:type="spellEnd"/>
+      <w:proofErr w:type="gramEnd"/>
+      <w:r>
+        <w:t xml:space="preserve"> to identify available devices</w:t>
+      </w:r>
+    </w:p>
+    <w:p>
+      <w:r>
+        <w:t xml:space="preserve">Can use </w:t>
+      </w:r>
+      <w:proofErr w:type="spellStart"/>
+      <w:proofErr w:type="gramStart"/>
+      <w:r>
+        <w:t>api</w:t>
+      </w:r>
+      <w:proofErr w:type="spellEnd"/>
+      <w:proofErr w:type="gramEnd"/>
+      <w:r>
+        <w:t xml:space="preserve"> to actively play on a targeted device</w:t>
       </w:r>
     </w:p>
     <w:p>
@@ -985,15 +1378,29 @@
     <w:p/>
     <w:p/>
     <w:p>
-      <w:r>
-        <w:lastRenderedPageBreak/>
-        <w:t xml:space="preserve">Php curl is a synchronous request </w:t>
+      <w:proofErr w:type="spellStart"/>
+      <w:r>
+        <w:t>Php</w:t>
+      </w:r>
+      <w:proofErr w:type="spellEnd"/>
+      <w:r>
+        <w:t xml:space="preserve"> curl is a synchronous request </w:t>
       </w:r>
     </w:p>
     <w:p>
       <w:r>
         <w:tab/>
-        <w:t>Curl sends a request to a url and gets the response back to use in code</w:t>
+        <w:t xml:space="preserve">Curl sends a request to a </w:t>
+      </w:r>
+      <w:proofErr w:type="spellStart"/>
+      <w:proofErr w:type="gramStart"/>
+      <w:r>
+        <w:t>url</w:t>
+      </w:r>
+      <w:proofErr w:type="spellEnd"/>
+      <w:proofErr w:type="gramEnd"/>
+      <w:r>
+        <w:t xml:space="preserve"> and gets the response back to use in code</w:t>
       </w:r>
     </w:p>
     <w:p>
@@ -1054,8 +1461,13 @@
       </w:r>
     </w:p>
     <w:p>
-      <w:r>
-        <w:t>Javascript Wrapper:</w:t>
+      <w:proofErr w:type="spellStart"/>
+      <w:r>
+        <w:t>Javascript</w:t>
+      </w:r>
+      <w:proofErr w:type="spellEnd"/>
+      <w:r>
+        <w:t xml:space="preserve"> Wrapper:</w:t>
       </w:r>
     </w:p>
     <w:p>
@@ -2114,6 +2526,18 @@
       <w:contextualSpacing/>
     </w:pPr>
   </w:style>
+  <w:style w:type="character" w:styleId="FollowedHyperlink">
+    <w:name w:val="FollowedHyperlink"/>
+    <w:basedOn w:val="DefaultParagraphFont"/>
+    <w:uiPriority w:val="99"/>
+    <w:semiHidden/>
+    <w:unhideWhenUsed/>
+    <w:rsid w:val="00975D87"/>
+    <w:rPr>
+      <w:color w:val="954F72" w:themeColor="followedHyperlink"/>
+      <w:u w:val="single"/>
+    </w:rPr>
+  </w:style>
 </w:styles>
 </file>
 

</xml_diff>

<commit_message>
starting to learn how to use either webpack or vue cli
</commit_message>
<xml_diff>
--- a/Notes.docx
+++ b/Notes.docx
@@ -12,6 +12,476 @@
         <w:rPr>
           <w:b/>
         </w:rPr>
+        <w:t>UX</w:t>
+      </w:r>
+    </w:p>
+    <w:p>
+      <w:pPr>
+        <w:pStyle w:val="ListParagraph"/>
+        <w:numPr>
+          <w:ilvl w:val="0"/>
+          <w:numId w:val="7"/>
+        </w:numPr>
+      </w:pPr>
+      <w:r>
+        <w:t>Goal is to create a tool that allows many people to contribute to and manage a playing list of songs – but that also can be ignored and untended safely at any point</w:t>
+      </w:r>
+    </w:p>
+    <w:p>
+      <w:pPr>
+        <w:pStyle w:val="ListParagraph"/>
+        <w:numPr>
+          <w:ilvl w:val="1"/>
+          <w:numId w:val="7"/>
+        </w:numPr>
+      </w:pPr>
+      <w:r>
+        <w:t>Easy setup for playing user</w:t>
+      </w:r>
+    </w:p>
+    <w:p>
+      <w:pPr>
+        <w:pStyle w:val="ListParagraph"/>
+        <w:numPr>
+          <w:ilvl w:val="1"/>
+          <w:numId w:val="7"/>
+        </w:numPr>
+      </w:pPr>
+      <w:r>
+        <w:t>Easy contribution for other people</w:t>
+      </w:r>
+    </w:p>
+    <w:p>
+      <w:pPr>
+        <w:pStyle w:val="ListParagraph"/>
+        <w:numPr>
+          <w:ilvl w:val="1"/>
+          <w:numId w:val="7"/>
+        </w:numPr>
+      </w:pPr>
+      <w:r>
+        <w:t>Hands-off capable</w:t>
+      </w:r>
+    </w:p>
+    <w:p>
+      <w:pPr>
+        <w:pStyle w:val="ListParagraph"/>
+        <w:numPr>
+          <w:ilvl w:val="0"/>
+          <w:numId w:val="7"/>
+        </w:numPr>
+      </w:pPr>
+      <w:r>
+        <w:t>Ideally the onboarding would be as easy as possible too, however this isn’t a priority as the setup and interaction is the main focus</w:t>
+      </w:r>
+    </w:p>
+    <w:p>
+      <w:pPr>
+        <w:pStyle w:val="ListParagraph"/>
+        <w:numPr>
+          <w:ilvl w:val="0"/>
+          <w:numId w:val="7"/>
+        </w:numPr>
+      </w:pPr>
+      <w:r>
+        <w:t>This is not a discovery tool</w:t>
+      </w:r>
+    </w:p>
+    <w:p>
+      <w:pPr>
+        <w:pStyle w:val="ListParagraph"/>
+        <w:numPr>
+          <w:ilvl w:val="1"/>
+          <w:numId w:val="7"/>
+        </w:numPr>
+      </w:pPr>
+      <w:r>
+        <w:t>Therefore, no searching meta data, queries, etc. just a simple artist, track, album lookup</w:t>
+      </w:r>
+    </w:p>
+    <w:p>
+      <w:pPr>
+        <w:pStyle w:val="ListParagraph"/>
+        <w:numPr>
+          <w:ilvl w:val="2"/>
+          <w:numId w:val="7"/>
+        </w:numPr>
+      </w:pPr>
+      <w:r>
+        <w:t>Allow importing, exporting playlists</w:t>
+      </w:r>
+    </w:p>
+    <w:p>
+      <w:pPr>
+        <w:pStyle w:val="ListParagraph"/>
+        <w:numPr>
+          <w:ilvl w:val="2"/>
+          <w:numId w:val="7"/>
+        </w:numPr>
+      </w:pPr>
+      <w:r>
+        <w:t>Allow direct id input</w:t>
+      </w:r>
+    </w:p>
+    <w:p>
+      <w:pPr>
+        <w:pStyle w:val="ListParagraph"/>
+        <w:numPr>
+          <w:ilvl w:val="0"/>
+          <w:numId w:val="7"/>
+        </w:numPr>
+      </w:pPr>
+      <w:r>
+        <w:t>This is not a networking / following / social tool</w:t>
+      </w:r>
+    </w:p>
+    <w:p>
+      <w:pPr>
+        <w:pStyle w:val="ListParagraph"/>
+        <w:numPr>
+          <w:ilvl w:val="1"/>
+          <w:numId w:val="7"/>
+        </w:numPr>
+      </w:pPr>
+      <w:r>
+        <w:t>Therefore no need for special profile elements</w:t>
+      </w:r>
+    </w:p>
+    <w:p>
+      <w:pPr>
+        <w:pStyle w:val="ListParagraph"/>
+        <w:numPr>
+          <w:ilvl w:val="1"/>
+          <w:numId w:val="7"/>
+        </w:numPr>
+      </w:pPr>
+      <w:r>
+        <w:t>No searching for other users, one must know them by real-life referral</w:t>
+      </w:r>
+    </w:p>
+    <w:p>
+      <w:pPr>
+        <w:pStyle w:val="ListParagraph"/>
+        <w:numPr>
+          <w:ilvl w:val="1"/>
+          <w:numId w:val="7"/>
+        </w:numPr>
+      </w:pPr>
+      <w:r>
+        <w:t>No need for private playlists? (visibility wise, not edit/playback permissions)</w:t>
+      </w:r>
+    </w:p>
+    <w:p>
+      <w:pPr>
+        <w:pStyle w:val="ListParagraph"/>
+        <w:numPr>
+          <w:ilvl w:val="0"/>
+          <w:numId w:val="7"/>
+        </w:numPr>
+      </w:pPr>
+      <w:r>
+        <w:t>This is a playlist curation &amp; storage tool</w:t>
+      </w:r>
+    </w:p>
+    <w:p>
+      <w:pPr>
+        <w:pStyle w:val="ListParagraph"/>
+        <w:numPr>
+          <w:ilvl w:val="1"/>
+          <w:numId w:val="7"/>
+        </w:numPr>
+      </w:pPr>
+      <w:r>
+        <w:t>Copy &amp; follow (?) other people’s playlists</w:t>
+      </w:r>
+    </w:p>
+    <w:p>
+      <w:pPr>
+        <w:pStyle w:val="ListParagraph"/>
+        <w:numPr>
+          <w:ilvl w:val="1"/>
+          <w:numId w:val="7"/>
+        </w:numPr>
+      </w:pPr>
+      <w:r>
+        <w:t>Organize playlists</w:t>
+      </w:r>
+    </w:p>
+    <w:p>
+      <w:pPr>
+        <w:pStyle w:val="ListParagraph"/>
+        <w:numPr>
+          <w:ilvl w:val="1"/>
+          <w:numId w:val="7"/>
+        </w:numPr>
+      </w:pPr>
+      <w:r>
+        <w:t>Reasonably useful merge, move, pair, etc. functionalities</w:t>
+      </w:r>
+    </w:p>
+    <w:p>
+      <w:pPr>
+        <w:pStyle w:val="ListParagraph"/>
+        <w:numPr>
+          <w:ilvl w:val="1"/>
+          <w:numId w:val="7"/>
+        </w:numPr>
+      </w:pPr>
+      <w:r>
+        <w:t>It should be possible to import and export and sync(?) likes and playlists with different services</w:t>
+      </w:r>
+    </w:p>
+    <w:p>
+      <w:pPr>
+        <w:pStyle w:val="ListParagraph"/>
+        <w:numPr>
+          <w:ilvl w:val="0"/>
+          <w:numId w:val="7"/>
+        </w:numPr>
+      </w:pPr>
+      <w:r>
+        <w:t>It should be possible to do every non-playback functionality while another playlist is playing (a user playing a playlist should not have any reduced functionality)</w:t>
+      </w:r>
+    </w:p>
+    <w:p>
+      <w:pPr>
+        <w:pStyle w:val="ListParagraph"/>
+        <w:numPr>
+          <w:ilvl w:val="0"/>
+          <w:numId w:val="7"/>
+        </w:numPr>
+      </w:pPr>
+    </w:p>
+    <w:p>
+      <w:pPr>
+        <w:pStyle w:val="ListParagraph"/>
+        <w:numPr>
+          <w:ilvl w:val="0"/>
+          <w:numId w:val="7"/>
+        </w:numPr>
+      </w:pPr>
+      <w:r>
+        <w:t>Would the user ever need to be editing two playlists at once?</w:t>
+      </w:r>
+    </w:p>
+    <w:p>
+      <w:pPr>
+        <w:pStyle w:val="ListParagraph"/>
+        <w:numPr>
+          <w:ilvl w:val="1"/>
+          <w:numId w:val="7"/>
+        </w:numPr>
+      </w:pPr>
+      <w:r>
+        <w:t>No? but the search and add functionalities should have two modes:</w:t>
+      </w:r>
+    </w:p>
+    <w:p>
+      <w:pPr>
+        <w:pStyle w:val="ListParagraph"/>
+        <w:numPr>
+          <w:ilvl w:val="2"/>
+          <w:numId w:val="7"/>
+        </w:numPr>
+      </w:pPr>
+      <w:r>
+        <w:t>Targeting a playlists which gives users more control of where and how tracks are inserted</w:t>
+      </w:r>
+    </w:p>
+    <w:p>
+      <w:pPr>
+        <w:pStyle w:val="ListParagraph"/>
+        <w:numPr>
+          <w:ilvl w:val="2"/>
+          <w:numId w:val="7"/>
+        </w:numPr>
+      </w:pPr>
+      <w:r>
+        <w:t>General, which lets users search for tracks and select which playlists to put it into</w:t>
+      </w:r>
+    </w:p>
+    <w:p>
+      <w:pPr>
+        <w:pStyle w:val="ListParagraph"/>
+        <w:numPr>
+          <w:ilvl w:val="1"/>
+          <w:numId w:val="7"/>
+        </w:numPr>
+      </w:pPr>
+      <w:r>
+        <w:t>But this should also be able to be done with other people’s playlists</w:t>
+      </w:r>
+    </w:p>
+    <w:p>
+      <w:pPr>
+        <w:pStyle w:val="ListParagraph"/>
+        <w:numPr>
+          <w:ilvl w:val="0"/>
+          <w:numId w:val="7"/>
+        </w:numPr>
+      </w:pPr>
+      <w:r>
+        <w:t>Search/adding to playlists should be an ‘edit’ mode with two distinct panels, the search panel (which can also be swapped out to look at other user’s playlists), and the focused playlist panel (which can also be zoomed out to look at all a user’s playlists/folders)</w:t>
+      </w:r>
+    </w:p>
+    <w:p>
+      <w:pPr>
+        <w:pStyle w:val="ListParagraph"/>
+        <w:numPr>
+          <w:ilvl w:val="0"/>
+          <w:numId w:val="7"/>
+        </w:numPr>
+      </w:pPr>
+      <w:r>
+        <w:t>Maybe if the user can create folders of playlists they will also have a section of foreign playlists:</w:t>
+      </w:r>
+    </w:p>
+    <w:p>
+      <w:pPr>
+        <w:pStyle w:val="ListParagraph"/>
+        <w:numPr>
+          <w:ilvl w:val="1"/>
+          <w:numId w:val="7"/>
+        </w:numPr>
+      </w:pPr>
+      <w:r>
+        <w:t>Followed</w:t>
+      </w:r>
+    </w:p>
+    <w:p>
+      <w:pPr>
+        <w:pStyle w:val="ListParagraph"/>
+        <w:numPr>
+          <w:ilvl w:val="1"/>
+          <w:numId w:val="7"/>
+        </w:numPr>
+      </w:pPr>
+      <w:r>
+        <w:t>Edit access</w:t>
+      </w:r>
+    </w:p>
+    <w:p>
+      <w:pPr>
+        <w:pStyle w:val="ListParagraph"/>
+        <w:numPr>
+          <w:ilvl w:val="1"/>
+          <w:numId w:val="7"/>
+        </w:numPr>
+      </w:pPr>
+      <w:r>
+        <w:t>Playback access</w:t>
+      </w:r>
+    </w:p>
+    <w:p>
+      <w:pPr>
+        <w:pStyle w:val="ListParagraph"/>
+        <w:numPr>
+          <w:ilvl w:val="1"/>
+          <w:numId w:val="7"/>
+        </w:numPr>
+      </w:pPr>
+      <w:r>
+        <w:t>These could actually just have different borders or ‘types’ where the user can then organi</w:t>
+      </w:r>
+      <w:r>
+        <w:t>ze them with their own playlists</w:t>
+      </w:r>
+    </w:p>
+    <w:p>
+      <w:pPr>
+        <w:pStyle w:val="ListParagraph"/>
+        <w:numPr>
+          <w:ilvl w:val="0"/>
+          <w:numId w:val="7"/>
+        </w:numPr>
+      </w:pPr>
+      <w:r>
+        <w:t>Permission types:</w:t>
+      </w:r>
+    </w:p>
+    <w:p>
+      <w:pPr>
+        <w:pStyle w:val="ListParagraph"/>
+        <w:numPr>
+          <w:ilvl w:val="1"/>
+          <w:numId w:val="7"/>
+        </w:numPr>
+      </w:pPr>
+      <w:r>
+        <w:t>View only</w:t>
+      </w:r>
+    </w:p>
+    <w:p>
+      <w:pPr>
+        <w:pStyle w:val="ListParagraph"/>
+        <w:numPr>
+          <w:ilvl w:val="1"/>
+          <w:numId w:val="7"/>
+        </w:numPr>
+      </w:pPr>
+      <w:r>
+        <w:lastRenderedPageBreak/>
+        <w:t>Edit</w:t>
+      </w:r>
+    </w:p>
+    <w:p>
+      <w:pPr>
+        <w:pStyle w:val="ListParagraph"/>
+        <w:numPr>
+          <w:ilvl w:val="2"/>
+          <w:numId w:val="7"/>
+        </w:numPr>
+      </w:pPr>
+      <w:r>
+        <w:t>Add only</w:t>
+      </w:r>
+    </w:p>
+    <w:p>
+      <w:pPr>
+        <w:pStyle w:val="ListParagraph"/>
+        <w:numPr>
+          <w:ilvl w:val="2"/>
+          <w:numId w:val="7"/>
+        </w:numPr>
+      </w:pPr>
+      <w:r>
+        <w:t>Add, move</w:t>
+      </w:r>
+    </w:p>
+    <w:p>
+      <w:pPr>
+        <w:pStyle w:val="ListParagraph"/>
+        <w:numPr>
+          <w:ilvl w:val="2"/>
+          <w:numId w:val="7"/>
+        </w:numPr>
+      </w:pPr>
+      <w:r>
+        <w:t>Add, delete, move (all)</w:t>
+      </w:r>
+    </w:p>
+    <w:p>
+      <w:pPr>
+        <w:pStyle w:val="ListParagraph"/>
+        <w:numPr>
+          <w:ilvl w:val="1"/>
+          <w:numId w:val="7"/>
+        </w:numPr>
+      </w:pPr>
+      <w:r>
+        <w:t>Playback</w:t>
+      </w:r>
+    </w:p>
+    <w:p>
+      <w:pPr>
+        <w:rPr>
+          <w:b/>
+        </w:rPr>
+      </w:pPr>
+      <w:r>
+        <w:rPr>
+          <w:b/>
+        </w:rPr>
         <w:t>Comments</w:t>
       </w:r>
     </w:p>
@@ -141,8 +611,6 @@
       <w:r>
         <w:t xml:space="preserve">// </w:t>
       </w:r>
-      <w:bookmarkStart w:id="0" w:name="_GoBack"/>
-      <w:bookmarkEnd w:id="0"/>
     </w:p>
     <w:p>
       <w:pPr>
@@ -824,17 +1292,11 @@
           <w:numId w:val="3"/>
         </w:numPr>
       </w:pPr>
-      <w:r>
-        <w:t xml:space="preserve">Use </w:t>
-      </w:r>
-      <w:proofErr w:type="spellStart"/>
-      <w:r>
-        <w:t>nodemon</w:t>
-      </w:r>
-      <w:proofErr w:type="spellEnd"/>
-      <w:r>
-        <w:t xml:space="preserve"> for live updates</w:t>
-      </w:r>
+      <w:proofErr w:type="spellStart"/>
+      <w:r>
+        <w:t>npx</w:t>
+      </w:r>
+      <w:proofErr w:type="spellEnd"/>
     </w:p>
     <w:p>
       <w:pPr>
@@ -844,19 +1306,17 @@
           <w:numId w:val="3"/>
         </w:numPr>
       </w:pPr>
+      <w:r>
+        <w:t xml:space="preserve">default with </w:t>
+      </w:r>
       <w:proofErr w:type="spellStart"/>
       <w:r>
         <w:t>npm</w:t>
       </w:r>
       <w:proofErr w:type="spellEnd"/>
       <w:r>
-        <w:t xml:space="preserve"> install -g </w:t>
-      </w:r>
-      <w:proofErr w:type="spellStart"/>
-      <w:r>
-        <w:t>nodemon</w:t>
-      </w:r>
-      <w:proofErr w:type="spellEnd"/>
+        <w:t>, runs local packages</w:t>
+      </w:r>
     </w:p>
     <w:p>
       <w:pPr>
@@ -866,16 +1326,36 @@
           <w:numId w:val="3"/>
         </w:numPr>
       </w:pPr>
-      <w:r>
-        <w:t xml:space="preserve">start server with </w:t>
-      </w:r>
-      <w:proofErr w:type="spellStart"/>
-      <w:r>
-        <w:t>nodemon</w:t>
-      </w:r>
-      <w:proofErr w:type="spellEnd"/>
-      <w:r>
-        <w:t xml:space="preserve"> instead of node</w:t>
+      <w:hyperlink r:id="rId14" w:history="1">
+        <w:r>
+          <w:rPr>
+            <w:rStyle w:val="Hyperlink"/>
+          </w:rPr>
+          <w:t>https://blog.npmjs.org/post/162869356040/introducing-npx-an-npm-package-runner</w:t>
+        </w:r>
+      </w:hyperlink>
+      <w:r>
+        <w:t xml:space="preserve"> </w:t>
+      </w:r>
+    </w:p>
+    <w:p>
+      <w:pPr>
+        <w:pStyle w:val="ListParagraph"/>
+        <w:numPr>
+          <w:ilvl w:val="1"/>
+          <w:numId w:val="3"/>
+        </w:numPr>
+      </w:pPr>
+      <w:hyperlink r:id="rId15" w:history="1">
+        <w:r>
+          <w:rPr>
+            <w:rStyle w:val="Hyperlink"/>
+          </w:rPr>
+          <w:t>https://stackoverflow.com/questions/50605219/difference-between-npx-and-npm</w:t>
+        </w:r>
+      </w:hyperlink>
+      <w:r>
+        <w:t xml:space="preserve"> </w:t>
       </w:r>
     </w:p>
     <w:p>
@@ -886,6 +1366,275 @@
           <w:numId w:val="3"/>
         </w:numPr>
       </w:pPr>
+      <w:proofErr w:type="spellStart"/>
+      <w:r>
+        <w:rPr>
+          <w:b/>
+        </w:rPr>
+        <w:t>nodemon</w:t>
+      </w:r>
+      <w:proofErr w:type="spellEnd"/>
+      <w:r>
+        <w:t xml:space="preserve"> for live updates</w:t>
+      </w:r>
+    </w:p>
+    <w:p>
+      <w:pPr>
+        <w:pStyle w:val="ListParagraph"/>
+        <w:numPr>
+          <w:ilvl w:val="1"/>
+          <w:numId w:val="3"/>
+        </w:numPr>
+      </w:pPr>
+      <w:proofErr w:type="spellStart"/>
+      <w:r>
+        <w:t>npm</w:t>
+      </w:r>
+      <w:proofErr w:type="spellEnd"/>
+      <w:r>
+        <w:t xml:space="preserve"> install</w:t>
+      </w:r>
+      <w:r>
+        <w:t xml:space="preserve"> </w:t>
+      </w:r>
+      <w:proofErr w:type="spellStart"/>
+      <w:r>
+        <w:t>nodemon</w:t>
+      </w:r>
+      <w:proofErr w:type="spellEnd"/>
+      <w:r>
+        <w:t xml:space="preserve"> –save-dev</w:t>
+      </w:r>
+    </w:p>
+    <w:p>
+      <w:pPr>
+        <w:pStyle w:val="ListParagraph"/>
+        <w:numPr>
+          <w:ilvl w:val="2"/>
+          <w:numId w:val="3"/>
+        </w:numPr>
+      </w:pPr>
+      <w:r>
+        <w:t xml:space="preserve">will install locally in the </w:t>
+      </w:r>
+      <w:proofErr w:type="spellStart"/>
+      <w:r>
+        <w:t>devDependencies</w:t>
+      </w:r>
+      <w:proofErr w:type="spellEnd"/>
+    </w:p>
+    <w:p>
+      <w:pPr>
+        <w:pStyle w:val="ListParagraph"/>
+        <w:numPr>
+          <w:ilvl w:val="1"/>
+          <w:numId w:val="3"/>
+        </w:numPr>
+      </w:pPr>
+      <w:r>
+        <w:t xml:space="preserve">start server with </w:t>
+      </w:r>
+      <w:proofErr w:type="spellStart"/>
+      <w:r>
+        <w:t>nodemon</w:t>
+      </w:r>
+      <w:proofErr w:type="spellEnd"/>
+      <w:r>
+        <w:t xml:space="preserve"> instead of node</w:t>
+      </w:r>
+    </w:p>
+    <w:p>
+      <w:pPr>
+        <w:pStyle w:val="ListParagraph"/>
+        <w:numPr>
+          <w:ilvl w:val="0"/>
+          <w:numId w:val="3"/>
+        </w:numPr>
+      </w:pPr>
+      <w:proofErr w:type="spellStart"/>
+      <w:r>
+        <w:t>npm</w:t>
+      </w:r>
+      <w:proofErr w:type="spellEnd"/>
+      <w:r>
+        <w:t>-run-all</w:t>
+      </w:r>
+      <w:bookmarkStart w:id="0" w:name="_GoBack"/>
+      <w:bookmarkEnd w:id="0"/>
+    </w:p>
+    <w:p>
+      <w:pPr>
+        <w:pStyle w:val="ListParagraph"/>
+        <w:numPr>
+          <w:ilvl w:val="1"/>
+          <w:numId w:val="3"/>
+        </w:numPr>
+      </w:pPr>
+      <w:r>
+        <w:t xml:space="preserve">for running </w:t>
+      </w:r>
+      <w:proofErr w:type="spellStart"/>
+      <w:r>
+        <w:t>webpack</w:t>
+      </w:r>
+      <w:proofErr w:type="spellEnd"/>
+      <w:r>
+        <w:t xml:space="preserve"> and server at same time</w:t>
+      </w:r>
+    </w:p>
+    <w:p>
+      <w:pPr>
+        <w:pStyle w:val="ListParagraph"/>
+        <w:numPr>
+          <w:ilvl w:val="1"/>
+          <w:numId w:val="3"/>
+        </w:numPr>
+      </w:pPr>
+      <w:hyperlink r:id="rId16" w:history="1">
+        <w:r>
+          <w:rPr>
+            <w:rStyle w:val="Hyperlink"/>
+          </w:rPr>
+          <w:t>https://github.com/mysticatea/npm-run-all</w:t>
+        </w:r>
+      </w:hyperlink>
+      <w:r>
+        <w:t xml:space="preserve"> </w:t>
+      </w:r>
+    </w:p>
+    <w:p>
+      <w:pPr>
+        <w:pStyle w:val="ListParagraph"/>
+        <w:numPr>
+          <w:ilvl w:val="1"/>
+          <w:numId w:val="3"/>
+        </w:numPr>
+      </w:pPr>
+      <w:hyperlink r:id="rId17" w:history="1">
+        <w:r>
+          <w:rPr>
+            <w:rStyle w:val="Hyperlink"/>
+          </w:rPr>
+          <w:t>https://medium.com/netscape/npm-task-running-techniques-15fe5b697f15</w:t>
+        </w:r>
+      </w:hyperlink>
+      <w:r>
+        <w:t xml:space="preserve"> </w:t>
+      </w:r>
+    </w:p>
+    <w:p>
+      <w:pPr>
+        <w:pStyle w:val="ListParagraph"/>
+        <w:numPr>
+          <w:ilvl w:val="1"/>
+          <w:numId w:val="3"/>
+        </w:numPr>
+      </w:pPr>
+      <w:r>
+        <w:t>other options were pm2 and concurrently</w:t>
+      </w:r>
+    </w:p>
+    <w:p>
+      <w:pPr>
+        <w:pStyle w:val="ListParagraph"/>
+        <w:numPr>
+          <w:ilvl w:val="2"/>
+          <w:numId w:val="3"/>
+        </w:numPr>
+      </w:pPr>
+      <w:hyperlink r:id="rId18" w:history="1">
+        <w:r>
+          <w:rPr>
+            <w:rStyle w:val="Hyperlink"/>
+          </w:rPr>
+          <w:t>https://medium.com/dailyjs/vue-js-simultaneously-running-express-and-webpack-dev-server-292f4a7ed7a3</w:t>
+        </w:r>
+      </w:hyperlink>
+      <w:r>
+        <w:t xml:space="preserve"> </w:t>
+      </w:r>
+    </w:p>
+    <w:p>
+      <w:pPr>
+        <w:pStyle w:val="ListParagraph"/>
+        <w:numPr>
+          <w:ilvl w:val="0"/>
+          <w:numId w:val="3"/>
+        </w:numPr>
+      </w:pPr>
+      <w:r>
+        <w:t xml:space="preserve">use scripts inside </w:t>
+      </w:r>
+      <w:proofErr w:type="spellStart"/>
+      <w:r>
+        <w:t>package.json</w:t>
+      </w:r>
+      <w:proofErr w:type="spellEnd"/>
+      <w:r>
+        <w:t xml:space="preserve"> to make a shorthand for commands</w:t>
+      </w:r>
+    </w:p>
+    <w:p>
+      <w:pPr>
+        <w:pStyle w:val="ListParagraph"/>
+        <w:numPr>
+          <w:ilvl w:val="1"/>
+          <w:numId w:val="3"/>
+        </w:numPr>
+      </w:pPr>
+      <w:r>
+        <w:lastRenderedPageBreak/>
+        <w:t>used with ‘</w:t>
+      </w:r>
+      <w:proofErr w:type="spellStart"/>
+      <w:r>
+        <w:t>npm</w:t>
+      </w:r>
+      <w:proofErr w:type="spellEnd"/>
+      <w:r>
+        <w:t xml:space="preserve"> run [script]’</w:t>
+      </w:r>
+    </w:p>
+    <w:p>
+      <w:pPr>
+        <w:pStyle w:val="ListParagraph"/>
+        <w:numPr>
+          <w:ilvl w:val="1"/>
+          <w:numId w:val="3"/>
+        </w:numPr>
+      </w:pPr>
+      <w:hyperlink r:id="rId19" w:history="1">
+        <w:r>
+          <w:rPr>
+            <w:rStyle w:val="Hyperlink"/>
+          </w:rPr>
+          <w:t>https://stackoverflow.com/questions/33558396/gulp-webpack-or-just-webpack</w:t>
+        </w:r>
+      </w:hyperlink>
+      <w:r>
+        <w:t xml:space="preserve"> </w:t>
+      </w:r>
+    </w:p>
+    <w:p>
+      <w:pPr>
+        <w:pStyle w:val="ListParagraph"/>
+        <w:numPr>
+          <w:ilvl w:val="0"/>
+          <w:numId w:val="3"/>
+        </w:numPr>
+      </w:pPr>
+      <w:r>
+        <w:t>--experimental-modules flag lets node use the module system</w:t>
+      </w:r>
+    </w:p>
+    <w:p>
+      <w:pPr>
+        <w:pStyle w:val="ListParagraph"/>
+        <w:numPr>
+          <w:ilvl w:val="0"/>
+          <w:numId w:val="3"/>
+        </w:numPr>
+      </w:pPr>
       <w:r>
         <w:t xml:space="preserve">Download and install </w:t>
       </w:r>
@@ -905,7 +1654,7 @@
       <w:r>
         <w:t xml:space="preserve"> </w:t>
       </w:r>
-      <w:hyperlink r:id="rId14" w:history="1">
+      <w:hyperlink r:id="rId20" w:history="1">
         <w:r>
           <w:rPr>
             <w:rStyle w:val="Hyperlink"/>
@@ -980,7 +1729,7 @@
       <w:r>
         <w:t xml:space="preserve"> </w:t>
       </w:r>
-      <w:hyperlink r:id="rId15" w:history="1">
+      <w:hyperlink r:id="rId21" w:history="1">
         <w:r>
           <w:rPr>
             <w:rStyle w:val="Hyperlink"/>
@@ -1106,7 +1855,6 @@
     <w:p/>
     <w:p>
       <w:r>
-        <w:lastRenderedPageBreak/>
         <w:t xml:space="preserve">Allow users to do basic account functions from the site (liking, sharing, reposting, add to playlist, </w:t>
       </w:r>
       <w:proofErr w:type="spellStart"/>
@@ -1142,7 +1890,7 @@
       <w:r>
         <w:t xml:space="preserve">Non cliché buttons/icons? </w:t>
       </w:r>
-      <w:hyperlink r:id="rId16" w:history="1">
+      <w:hyperlink r:id="rId22" w:history="1">
         <w:r>
           <w:rPr>
             <w:rStyle w:val="Hyperlink"/>
@@ -1223,6 +1971,7 @@
           <w:noProof/>
           <w:lang w:eastAsia="en-CA"/>
         </w:rPr>
+        <w:lastRenderedPageBreak/>
         <w:drawing>
           <wp:inline distT="0" distB="0" distL="0" distR="0">
             <wp:extent cx="2161309" cy="1570409"/>
@@ -1241,7 +1990,7 @@
                     </pic:cNvPicPr>
                   </pic:nvPicPr>
                   <pic:blipFill>
-                    <a:blip r:embed="rId17" cstate="print">
+                    <a:blip r:embed="rId23" cstate="print">
                       <a:extLst>
                         <a:ext uri="{28A0092B-C50C-407E-A947-70E740481C1C}">
                           <a14:useLocalDpi xmlns:a14="http://schemas.microsoft.com/office/drawing/2010/main" val="0"/>
@@ -1455,7 +2204,6 @@
     <w:p>
       <w:proofErr w:type="gramStart"/>
       <w:r>
-        <w:lastRenderedPageBreak/>
         <w:t>public</w:t>
       </w:r>
       <w:proofErr w:type="gramEnd"/>
@@ -1526,6 +2274,7 @@
     </w:p>
     <w:p>
       <w:r>
+        <w:lastRenderedPageBreak/>
         <w:tab/>
         <w:t xml:space="preserve">Curl sends a request to a </w:t>
       </w:r>
@@ -1552,7 +2301,7 @@
       </w:r>
     </w:p>
     <w:p>
-      <w:hyperlink r:id="rId18" w:history="1">
+      <w:hyperlink r:id="rId24" w:history="1">
         <w:r>
           <w:rPr>
             <w:rStyle w:val="Hyperlink"/>
@@ -1565,7 +2314,7 @@
       </w:r>
     </w:p>
     <w:p>
-      <w:hyperlink r:id="rId19" w:history="1">
+      <w:hyperlink r:id="rId25" w:history="1">
         <w:r>
           <w:rPr>
             <w:rStyle w:val="Hyperlink"/>
@@ -1585,7 +2334,7 @@
       </w:r>
     </w:p>
     <w:p>
-      <w:hyperlink r:id="rId20" w:history="1">
+      <w:hyperlink r:id="rId26" w:history="1">
         <w:r>
           <w:rPr>
             <w:rStyle w:val="Hyperlink"/>
@@ -1608,7 +2357,7 @@
       </w:r>
     </w:p>
     <w:p>
-      <w:hyperlink r:id="rId21" w:history="1">
+      <w:hyperlink r:id="rId27" w:history="1">
         <w:r>
           <w:rPr>
             <w:rStyle w:val="Hyperlink"/>
@@ -1859,6 +2608,119 @@
     </w:lvl>
   </w:abstractNum>
   <w:abstractNum w:abstractNumId="2" w15:restartNumberingAfterBreak="0">
+    <w:nsid w:val="1EFE1DAA"/>
+    <w:multiLevelType w:val="hybridMultilevel"/>
+    <w:tmpl w:val="6AF48C28"/>
+    <w:lvl w:ilvl="0" w:tplc="10090001">
+      <w:start w:val="1"/>
+      <w:numFmt w:val="bullet"/>
+      <w:lvlText w:val=""/>
+      <w:lvlJc w:val="left"/>
+      <w:pPr>
+        <w:ind w:left="720" w:hanging="360"/>
+      </w:pPr>
+      <w:rPr>
+        <w:rFonts w:ascii="Symbol" w:hAnsi="Symbol" w:hint="default"/>
+      </w:rPr>
+    </w:lvl>
+    <w:lvl w:ilvl="1" w:tplc="10090003">
+      <w:start w:val="1"/>
+      <w:numFmt w:val="bullet"/>
+      <w:lvlText w:val="o"/>
+      <w:lvlJc w:val="left"/>
+      <w:pPr>
+        <w:ind w:left="1440" w:hanging="360"/>
+      </w:pPr>
+      <w:rPr>
+        <w:rFonts w:ascii="Courier New" w:hAnsi="Courier New" w:cs="Courier New" w:hint="default"/>
+      </w:rPr>
+    </w:lvl>
+    <w:lvl w:ilvl="2" w:tplc="10090005">
+      <w:start w:val="1"/>
+      <w:numFmt w:val="bullet"/>
+      <w:lvlText w:val=""/>
+      <w:lvlJc w:val="left"/>
+      <w:pPr>
+        <w:ind w:left="2160" w:hanging="360"/>
+      </w:pPr>
+      <w:rPr>
+        <w:rFonts w:ascii="Wingdings" w:hAnsi="Wingdings" w:hint="default"/>
+      </w:rPr>
+    </w:lvl>
+    <w:lvl w:ilvl="3" w:tplc="10090001" w:tentative="1">
+      <w:start w:val="1"/>
+      <w:numFmt w:val="bullet"/>
+      <w:lvlText w:val=""/>
+      <w:lvlJc w:val="left"/>
+      <w:pPr>
+        <w:ind w:left="2880" w:hanging="360"/>
+      </w:pPr>
+      <w:rPr>
+        <w:rFonts w:ascii="Symbol" w:hAnsi="Symbol" w:hint="default"/>
+      </w:rPr>
+    </w:lvl>
+    <w:lvl w:ilvl="4" w:tplc="10090003" w:tentative="1">
+      <w:start w:val="1"/>
+      <w:numFmt w:val="bullet"/>
+      <w:lvlText w:val="o"/>
+      <w:lvlJc w:val="left"/>
+      <w:pPr>
+        <w:ind w:left="3600" w:hanging="360"/>
+      </w:pPr>
+      <w:rPr>
+        <w:rFonts w:ascii="Courier New" w:hAnsi="Courier New" w:cs="Courier New" w:hint="default"/>
+      </w:rPr>
+    </w:lvl>
+    <w:lvl w:ilvl="5" w:tplc="10090005" w:tentative="1">
+      <w:start w:val="1"/>
+      <w:numFmt w:val="bullet"/>
+      <w:lvlText w:val=""/>
+      <w:lvlJc w:val="left"/>
+      <w:pPr>
+        <w:ind w:left="4320" w:hanging="360"/>
+      </w:pPr>
+      <w:rPr>
+        <w:rFonts w:ascii="Wingdings" w:hAnsi="Wingdings" w:hint="default"/>
+      </w:rPr>
+    </w:lvl>
+    <w:lvl w:ilvl="6" w:tplc="10090001" w:tentative="1">
+      <w:start w:val="1"/>
+      <w:numFmt w:val="bullet"/>
+      <w:lvlText w:val=""/>
+      <w:lvlJc w:val="left"/>
+      <w:pPr>
+        <w:ind w:left="5040" w:hanging="360"/>
+      </w:pPr>
+      <w:rPr>
+        <w:rFonts w:ascii="Symbol" w:hAnsi="Symbol" w:hint="default"/>
+      </w:rPr>
+    </w:lvl>
+    <w:lvl w:ilvl="7" w:tplc="10090003" w:tentative="1">
+      <w:start w:val="1"/>
+      <w:numFmt w:val="bullet"/>
+      <w:lvlText w:val="o"/>
+      <w:lvlJc w:val="left"/>
+      <w:pPr>
+        <w:ind w:left="5760" w:hanging="360"/>
+      </w:pPr>
+      <w:rPr>
+        <w:rFonts w:ascii="Courier New" w:hAnsi="Courier New" w:cs="Courier New" w:hint="default"/>
+      </w:rPr>
+    </w:lvl>
+    <w:lvl w:ilvl="8" w:tplc="10090005" w:tentative="1">
+      <w:start w:val="1"/>
+      <w:numFmt w:val="bullet"/>
+      <w:lvlText w:val=""/>
+      <w:lvlJc w:val="left"/>
+      <w:pPr>
+        <w:ind w:left="6480" w:hanging="360"/>
+      </w:pPr>
+      <w:rPr>
+        <w:rFonts w:ascii="Wingdings" w:hAnsi="Wingdings" w:hint="default"/>
+      </w:rPr>
+    </w:lvl>
+  </w:abstractNum>
+  <w:abstractNum w:abstractNumId="3" w15:restartNumberingAfterBreak="0">
     <w:nsid w:val="23AC2CDF"/>
     <w:multiLevelType w:val="hybridMultilevel"/>
     <w:tmpl w:val="623ADD16"/>
@@ -1971,7 +2833,7 @@
       </w:rPr>
     </w:lvl>
   </w:abstractNum>
-  <w:abstractNum w:abstractNumId="3" w15:restartNumberingAfterBreak="0">
+  <w:abstractNum w:abstractNumId="4" w15:restartNumberingAfterBreak="0">
     <w:nsid w:val="51F86F66"/>
     <w:multiLevelType w:val="hybridMultilevel"/>
     <w:tmpl w:val="B540CC46"/>
@@ -2084,7 +2946,7 @@
       </w:rPr>
     </w:lvl>
   </w:abstractNum>
-  <w:abstractNum w:abstractNumId="4" w15:restartNumberingAfterBreak="0">
+  <w:abstractNum w:abstractNumId="5" w15:restartNumberingAfterBreak="0">
     <w:nsid w:val="70BC3324"/>
     <w:multiLevelType w:val="hybridMultilevel"/>
     <w:tmpl w:val="543019E8"/>
@@ -2197,7 +3059,7 @@
       </w:rPr>
     </w:lvl>
   </w:abstractNum>
-  <w:abstractNum w:abstractNumId="5" w15:restartNumberingAfterBreak="0">
+  <w:abstractNum w:abstractNumId="6" w15:restartNumberingAfterBreak="0">
     <w:nsid w:val="736B20CA"/>
     <w:multiLevelType w:val="hybridMultilevel"/>
     <w:tmpl w:val="58947BAC"/>
@@ -2311,10 +3173,10 @@
     </w:lvl>
   </w:abstractNum>
   <w:num w:numId="1">
-    <w:abstractNumId w:val="5"/>
+    <w:abstractNumId w:val="6"/>
   </w:num>
   <w:num w:numId="2">
-    <w:abstractNumId w:val="3"/>
+    <w:abstractNumId w:val="4"/>
   </w:num>
   <w:num w:numId="3">
     <w:abstractNumId w:val="1"/>
@@ -2323,9 +3185,12 @@
     <w:abstractNumId w:val="0"/>
   </w:num>
   <w:num w:numId="5">
-    <w:abstractNumId w:val="4"/>
+    <w:abstractNumId w:val="5"/>
   </w:num>
   <w:num w:numId="6">
+    <w:abstractNumId w:val="3"/>
+  </w:num>
+  <w:num w:numId="7">
     <w:abstractNumId w:val="2"/>
   </w:num>
 </w:numbering>

</xml_diff>

<commit_message>
added preservation of local metadata for source-retrieved track data
</commit_message>
<xml_diff>
--- a/Notes.docx
+++ b/Notes.docx
@@ -498,12 +498,8 @@
       </w:r>
       <w:r>
         <w:tab/>
-      </w:r>
-      <w:proofErr w:type="spellStart"/>
-      <w:r>
         <w:t>todo</w:t>
       </w:r>
-      <w:proofErr w:type="spellEnd"/>
     </w:p>
     <w:p>
       <w:pPr>
@@ -677,11 +673,9 @@
           <w:numId w:val="4"/>
         </w:numPr>
       </w:pPr>
-      <w:proofErr w:type="spellStart"/>
       <w:r>
         <w:t>PartiQ</w:t>
       </w:r>
-      <w:proofErr w:type="spellEnd"/>
     </w:p>
     <w:p>
       <w:pPr>
@@ -730,16 +724,8 @@
         <w:rPr>
           <w:strike/>
         </w:rPr>
-        <w:t xml:space="preserve">Ensure database uses ‘title’ instead of ‘name’ (for consistency) as it is a reserved word in </w:t>
-      </w:r>
-      <w:proofErr w:type="spellStart"/>
-      <w:r>
-        <w:rPr>
-          <w:strike/>
-        </w:rPr>
-        <w:t>javascript</w:t>
-      </w:r>
-      <w:proofErr w:type="spellEnd"/>
+        <w:t>Ensure database uses ‘title’ instead of ‘name’ (for consistency) as it is a reserved word in javascript</w:t>
+      </w:r>
     </w:p>
     <w:p>
       <w:pPr>
@@ -869,11 +855,9 @@
           <w:numId w:val="2"/>
         </w:numPr>
       </w:pPr>
-      <w:proofErr w:type="spellStart"/>
       <w:r>
         <w:t>camelCase</w:t>
       </w:r>
-      <w:proofErr w:type="spellEnd"/>
     </w:p>
     <w:p>
       <w:pPr>
@@ -960,15 +944,7 @@
         </w:numPr>
       </w:pPr>
       <w:r>
-        <w:t>Only foreign keys should be named (</w:t>
-      </w:r>
-      <w:proofErr w:type="spellStart"/>
-      <w:r>
-        <w:t>foreignId</w:t>
-      </w:r>
-      <w:proofErr w:type="spellEnd"/>
-      <w:r>
-        <w:t>)</w:t>
+        <w:t>Only foreign keys should be named (foreignId)</w:t>
       </w:r>
     </w:p>
     <w:p>
@@ -1039,15 +1015,7 @@
         </w:numPr>
       </w:pPr>
       <w:r>
-        <w:t xml:space="preserve">CONSTRAINT </w:t>
-      </w:r>
-      <w:proofErr w:type="spellStart"/>
-      <w:r>
-        <w:t>constraint_name</w:t>
-      </w:r>
-      <w:proofErr w:type="spellEnd"/>
-      <w:r>
-        <w:t xml:space="preserve"> PRIMARY KEY (column1, column2, …)</w:t>
+        <w:t>CONSTRAINT constraint_name PRIMARY KEY (column1, column2, …)</w:t>
       </w:r>
     </w:p>
     <w:p>
@@ -1070,29 +1038,8 @@
           <w:numId w:val="2"/>
         </w:numPr>
       </w:pPr>
-      <w:proofErr w:type="spellStart"/>
-      <w:r>
-        <w:t>column_name</w:t>
-      </w:r>
-      <w:proofErr w:type="spellEnd"/>
-      <w:r>
-        <w:t xml:space="preserve"> </w:t>
-      </w:r>
-      <w:proofErr w:type="spellStart"/>
-      <w:r>
-        <w:t>data_type</w:t>
-      </w:r>
-      <w:proofErr w:type="spellEnd"/>
-      <w:r>
-        <w:t xml:space="preserve"> CONSTRAINT </w:t>
-      </w:r>
-      <w:proofErr w:type="spellStart"/>
-      <w:r>
-        <w:t>constraint_name</w:t>
-      </w:r>
-      <w:proofErr w:type="spellEnd"/>
-      <w:r>
-        <w:t xml:space="preserve"> PRIMARY KEY</w:t>
+      <w:r>
+        <w:t>column_name data_type CONSTRAINT constraint_name PRIMARY KEY</w:t>
       </w:r>
     </w:p>
     <w:p>
@@ -1150,13 +1097,8 @@
           <w:numId w:val="2"/>
         </w:numPr>
       </w:pPr>
-      <w:proofErr w:type="spellStart"/>
-      <w:r>
-        <w:t>column_name</w:t>
-      </w:r>
-      <w:proofErr w:type="spellEnd"/>
-      <w:r>
-        <w:t xml:space="preserve"> SERIAL</w:t>
+      <w:r>
+        <w:t>column_name SERIAL</w:t>
       </w:r>
     </w:p>
     <w:p>
@@ -1179,29 +1121,8 @@
           <w:numId w:val="2"/>
         </w:numPr>
       </w:pPr>
-      <w:proofErr w:type="spellStart"/>
-      <w:r>
-        <w:t>column_name</w:t>
-      </w:r>
-      <w:proofErr w:type="spellEnd"/>
-      <w:r>
-        <w:t xml:space="preserve"> </w:t>
-      </w:r>
-      <w:proofErr w:type="spellStart"/>
-      <w:r>
-        <w:t>data_type</w:t>
-      </w:r>
-      <w:proofErr w:type="spellEnd"/>
-      <w:r>
-        <w:t xml:space="preserve"> SERIAL CONSTRAINT </w:t>
-      </w:r>
-      <w:proofErr w:type="spellStart"/>
-      <w:r>
-        <w:t>constraint_name</w:t>
-      </w:r>
-      <w:proofErr w:type="spellEnd"/>
-      <w:r>
-        <w:t xml:space="preserve"> PRIMARY KEY</w:t>
+      <w:r>
+        <w:t>column_name data_type SERIAL CONSTRAINT constraint_name PRIMARY KEY</w:t>
       </w:r>
     </w:p>
     <w:p>
@@ -1233,15 +1154,7 @@
         </w:numPr>
       </w:pPr>
       <w:r>
-        <w:t xml:space="preserve">Download and install node </w:t>
-      </w:r>
-      <w:proofErr w:type="spellStart"/>
-      <w:r>
-        <w:t>js</w:t>
-      </w:r>
-      <w:proofErr w:type="spellEnd"/>
-      <w:r>
-        <w:t xml:space="preserve"> (LTS) </w:t>
+        <w:t xml:space="preserve">Download and install node js (LTS) </w:t>
       </w:r>
     </w:p>
     <w:p>
@@ -1292,11 +1205,9 @@
           <w:numId w:val="3"/>
         </w:numPr>
       </w:pPr>
-      <w:proofErr w:type="spellStart"/>
       <w:r>
         <w:t>npx</w:t>
       </w:r>
-      <w:proofErr w:type="spellEnd"/>
     </w:p>
     <w:p>
       <w:pPr>
@@ -1307,15 +1218,7 @@
         </w:numPr>
       </w:pPr>
       <w:r>
-        <w:t xml:space="preserve">default with </w:t>
-      </w:r>
-      <w:proofErr w:type="spellStart"/>
-      <w:r>
-        <w:t>npm</w:t>
-      </w:r>
-      <w:proofErr w:type="spellEnd"/>
-      <w:r>
-        <w:t>, runs local packages</w:t>
+        <w:t>default with npm, runs local packages</w:t>
       </w:r>
     </w:p>
     <w:p>
@@ -1366,14 +1269,12 @@
           <w:numId w:val="3"/>
         </w:numPr>
       </w:pPr>
-      <w:proofErr w:type="spellStart"/>
       <w:r>
         <w:rPr>
           <w:b/>
         </w:rPr>
         <w:t>nodemon</w:t>
       </w:r>
-      <w:proofErr w:type="spellEnd"/>
       <w:r>
         <w:t xml:space="preserve"> for live updates</w:t>
       </w:r>
@@ -1386,22 +1287,12 @@
           <w:numId w:val="3"/>
         </w:numPr>
       </w:pPr>
-      <w:proofErr w:type="spellStart"/>
-      <w:r>
-        <w:t>npm</w:t>
-      </w:r>
-      <w:proofErr w:type="spellEnd"/>
-      <w:r>
-        <w:t xml:space="preserve"> install</w:t>
-      </w:r>
-      <w:r>
-        <w:t xml:space="preserve"> </w:t>
-      </w:r>
-      <w:proofErr w:type="spellStart"/>
-      <w:r>
-        <w:t>nodemon</w:t>
-      </w:r>
-      <w:proofErr w:type="spellEnd"/>
+      <w:r>
+        <w:t>npm install</w:t>
+      </w:r>
+      <w:r>
+        <w:t xml:space="preserve"> nodemon</w:t>
+      </w:r>
       <w:r>
         <w:t xml:space="preserve"> –save-dev</w:t>
       </w:r>
@@ -1415,13 +1306,8 @@
         </w:numPr>
       </w:pPr>
       <w:r>
-        <w:t xml:space="preserve">will install locally in the </w:t>
-      </w:r>
-      <w:proofErr w:type="spellStart"/>
-      <w:r>
-        <w:t>devDependencies</w:t>
-      </w:r>
-      <w:proofErr w:type="spellEnd"/>
+        <w:t>will install locally in the devDependencies</w:t>
+      </w:r>
     </w:p>
     <w:p>
       <w:pPr>
@@ -1432,15 +1318,7 @@
         </w:numPr>
       </w:pPr>
       <w:r>
-        <w:t xml:space="preserve">start server with </w:t>
-      </w:r>
-      <w:proofErr w:type="spellStart"/>
-      <w:r>
-        <w:t>nodemon</w:t>
-      </w:r>
-      <w:proofErr w:type="spellEnd"/>
-      <w:r>
-        <w:t xml:space="preserve"> instead of node</w:t>
+        <w:t>start server with nodemon instead of node</w:t>
       </w:r>
     </w:p>
     <w:p>
@@ -1451,16 +1329,9 @@
           <w:numId w:val="3"/>
         </w:numPr>
       </w:pPr>
-      <w:proofErr w:type="spellStart"/>
-      <w:r>
-        <w:t>npm</w:t>
-      </w:r>
-      <w:proofErr w:type="spellEnd"/>
-      <w:r>
-        <w:t>-run-all</w:t>
-      </w:r>
-      <w:bookmarkStart w:id="0" w:name="_GoBack"/>
-      <w:bookmarkEnd w:id="0"/>
+      <w:r>
+        <w:t>npm-run-all</w:t>
+      </w:r>
     </w:p>
     <w:p>
       <w:pPr>
@@ -1471,15 +1342,7 @@
         </w:numPr>
       </w:pPr>
       <w:r>
-        <w:t xml:space="preserve">for running </w:t>
-      </w:r>
-      <w:proofErr w:type="spellStart"/>
-      <w:r>
-        <w:t>webpack</w:t>
-      </w:r>
-      <w:proofErr w:type="spellEnd"/>
-      <w:r>
-        <w:t xml:space="preserve"> and server at same time</w:t>
+        <w:t>for running webpack and server at same time</w:t>
       </w:r>
     </w:p>
     <w:p>
@@ -1563,15 +1426,7 @@
         </w:numPr>
       </w:pPr>
       <w:r>
-        <w:t xml:space="preserve">use scripts inside </w:t>
-      </w:r>
-      <w:proofErr w:type="spellStart"/>
-      <w:r>
-        <w:t>package.json</w:t>
-      </w:r>
-      <w:proofErr w:type="spellEnd"/>
-      <w:r>
-        <w:t xml:space="preserve"> to make a shorthand for commands</w:t>
+        <w:t>use scripts inside package.json to make a shorthand for commands</w:t>
       </w:r>
     </w:p>
     <w:p>
@@ -1584,15 +1439,7 @@
       </w:pPr>
       <w:r>
         <w:lastRenderedPageBreak/>
-        <w:t>used with ‘</w:t>
-      </w:r>
-      <w:proofErr w:type="spellStart"/>
-      <w:r>
-        <w:t>npm</w:t>
-      </w:r>
-      <w:proofErr w:type="spellEnd"/>
-      <w:r>
-        <w:t xml:space="preserve"> run [script]’</w:t>
+        <w:t>used with ‘npm run [script]’</w:t>
       </w:r>
     </w:p>
     <w:p>
@@ -1636,23 +1483,7 @@
         </w:numPr>
       </w:pPr>
       <w:r>
-        <w:t xml:space="preserve">Download and install </w:t>
-      </w:r>
-      <w:proofErr w:type="spellStart"/>
-      <w:r>
-        <w:t>postgre</w:t>
-      </w:r>
-      <w:proofErr w:type="spellEnd"/>
-      <w:r>
-        <w:t xml:space="preserve"> </w:t>
-      </w:r>
-      <w:proofErr w:type="spellStart"/>
-      <w:r>
-        <w:t>sql</w:t>
-      </w:r>
-      <w:proofErr w:type="spellEnd"/>
-      <w:r>
-        <w:t xml:space="preserve"> </w:t>
+        <w:t xml:space="preserve">Download and install postgre sql </w:t>
       </w:r>
       <w:hyperlink r:id="rId20" w:history="1">
         <w:r>
@@ -1675,31 +1506,7 @@
         </w:numPr>
       </w:pPr>
       <w:r>
-        <w:t xml:space="preserve">Start </w:t>
-      </w:r>
-      <w:proofErr w:type="spellStart"/>
-      <w:r>
-        <w:t>postgres</w:t>
-      </w:r>
-      <w:proofErr w:type="spellEnd"/>
-      <w:r>
-        <w:t xml:space="preserve"> via </w:t>
-      </w:r>
-      <w:proofErr w:type="spellStart"/>
-      <w:r>
-        <w:t>taskmanager</w:t>
-      </w:r>
-      <w:proofErr w:type="spellEnd"/>
-      <w:r>
-        <w:t xml:space="preserve"> services – </w:t>
-      </w:r>
-      <w:proofErr w:type="spellStart"/>
-      <w:r>
-        <w:t>postgres</w:t>
-      </w:r>
-      <w:proofErr w:type="spellEnd"/>
-      <w:r>
-        <w:t xml:space="preserve"> service</w:t>
+        <w:t>Start postgres via taskmanager services – postgres service</w:t>
       </w:r>
       <w:r>
         <w:tab/>
@@ -1713,21 +1520,8 @@
           <w:numId w:val="3"/>
         </w:numPr>
       </w:pPr>
-      <w:proofErr w:type="spellStart"/>
-      <w:r>
-        <w:t>DBeaver</w:t>
-      </w:r>
-      <w:proofErr w:type="spellEnd"/>
-      <w:r>
-        <w:t xml:space="preserve"> for the </w:t>
-      </w:r>
-      <w:proofErr w:type="spellStart"/>
-      <w:r>
-        <w:t>gui</w:t>
-      </w:r>
-      <w:proofErr w:type="spellEnd"/>
-      <w:r>
-        <w:t xml:space="preserve"> </w:t>
+      <w:r>
+        <w:t xml:space="preserve">DBeaver for the gui </w:t>
       </w:r>
       <w:hyperlink r:id="rId21" w:history="1">
         <w:r>
@@ -1750,15 +1544,7 @@
         </w:numPr>
       </w:pPr>
       <w:r>
-        <w:t xml:space="preserve">Username: </w:t>
-      </w:r>
-      <w:proofErr w:type="spellStart"/>
-      <w:r>
-        <w:t>postgres</w:t>
-      </w:r>
-      <w:proofErr w:type="spellEnd"/>
-      <w:r>
-        <w:t xml:space="preserve"> Password: my own password</w:t>
+        <w:t>Username: postgres Password: my own password</w:t>
       </w:r>
     </w:p>
     <w:p>
@@ -1770,15 +1556,7 @@
         </w:numPr>
       </w:pPr>
       <w:r>
-        <w:t xml:space="preserve">Create database (using </w:t>
-      </w:r>
-      <w:proofErr w:type="spellStart"/>
-      <w:r>
-        <w:t>dbeaver</w:t>
-      </w:r>
-      <w:proofErr w:type="spellEnd"/>
-      <w:r>
-        <w:t>)</w:t>
+        <w:t>Create database (using dbeaver)</w:t>
       </w:r>
     </w:p>
     <w:p>
@@ -1789,21 +1567,8 @@
           <w:numId w:val="3"/>
         </w:numPr>
       </w:pPr>
-      <w:proofErr w:type="spellStart"/>
-      <w:r>
-        <w:t>npm</w:t>
-      </w:r>
-      <w:proofErr w:type="spellEnd"/>
-      <w:r>
-        <w:t xml:space="preserve"> install </w:t>
-      </w:r>
-      <w:proofErr w:type="spellStart"/>
-      <w:r>
-        <w:t>pg</w:t>
-      </w:r>
-      <w:proofErr w:type="spellEnd"/>
-      <w:r>
-        <w:t>-promise</w:t>
+      <w:r>
+        <w:t>npm install pg-promise</w:t>
       </w:r>
     </w:p>
     <w:p>
@@ -1833,37 +1598,13 @@
     </w:p>
     <w:p>
       <w:r>
-        <w:t>Include not a commenting system but sort of a tracking system for when a user ‘likes’ a track, or if they ‘highlight’ a part of a track (</w:t>
-      </w:r>
-      <w:proofErr w:type="spellStart"/>
-      <w:r>
-        <w:t>sortof</w:t>
-      </w:r>
-      <w:proofErr w:type="spellEnd"/>
-      <w:r>
-        <w:t xml:space="preserve"> like new websites that allow highlighting and commenting on certain parts of an article), or maybe a most listened part of the track (like </w:t>
-      </w:r>
-      <w:proofErr w:type="spellStart"/>
-      <w:r>
-        <w:t>pornhub</w:t>
-      </w:r>
-      <w:proofErr w:type="spellEnd"/>
-      <w:r>
-        <w:t>)</w:t>
+        <w:t>Include not a commenting system but sort of a tracking system for when a user ‘likes’ a track, or if they ‘highlight’ a part of a track (sortof like new websites that allow highlighting and commenting on certain parts of an article), or maybe a most listened part of the track (like pornhub)</w:t>
       </w:r>
     </w:p>
     <w:p/>
     <w:p>
       <w:r>
-        <w:t xml:space="preserve">Allow users to do basic account functions from the site (liking, sharing, reposting, add to playlist, </w:t>
-      </w:r>
-      <w:proofErr w:type="spellStart"/>
-      <w:r>
-        <w:t>etc</w:t>
-      </w:r>
-      <w:proofErr w:type="spellEnd"/>
-      <w:r>
-        <w:t>) based on the accounts connected, also have a sort of toggle system for if the accounts should be personal (library generating) or general (permission granting)</w:t>
+        <w:t>Allow users to do basic account functions from the site (liking, sharing, reposting, add to playlist, etc) based on the accounts connected, also have a sort of toggle system for if the accounts should be personal (library generating) or general (permission granting)</w:t>
       </w:r>
     </w:p>
     <w:p>
@@ -1904,36 +1645,12 @@
     </w:p>
     <w:p>
       <w:r>
-        <w:t xml:space="preserve">Large splashes on everything (using album art, waveforms, set colors, procedural </w:t>
-      </w:r>
-      <w:proofErr w:type="spellStart"/>
-      <w:r>
-        <w:t>etc</w:t>
-      </w:r>
-      <w:proofErr w:type="spellEnd"/>
-      <w:r>
-        <w:t>)</w:t>
-      </w:r>
-    </w:p>
-    <w:p>
-      <w:r>
-        <w:t xml:space="preserve">Or, maybe a sort of </w:t>
-      </w:r>
-      <w:proofErr w:type="spellStart"/>
-      <w:r>
-        <w:t>designy</w:t>
-      </w:r>
-      <w:proofErr w:type="spellEnd"/>
-      <w:r>
-        <w:t xml:space="preserve">, </w:t>
-      </w:r>
-      <w:proofErr w:type="spellStart"/>
-      <w:r>
-        <w:t>albumArt</w:t>
-      </w:r>
-      <w:proofErr w:type="spellEnd"/>
-      <w:r>
-        <w:t>, style (check out DELAY. Cover art for example)</w:t>
+        <w:t>Large splashes on everything (using album art, waveforms, set colors, procedural etc)</w:t>
+      </w:r>
+    </w:p>
+    <w:p>
+      <w:r>
+        <w:t>Or, maybe a sort of designy, albumArt, style (check out DELAY. Cover art for example)</w:t>
       </w:r>
     </w:p>
     <w:p>
@@ -1956,16 +1673,30 @@
       </w:r>
     </w:p>
     <w:p>
-      <w:proofErr w:type="spellStart"/>
-      <w:r>
-        <w:t>Prev</w:t>
-      </w:r>
-      <w:proofErr w:type="spellEnd"/>
-      <w:r>
-        <w:t xml:space="preserve"> track button changes icon based on if it will start the previous track or just skip to the start of the current one</w:t>
-      </w:r>
-    </w:p>
-    <w:p>
+      <w:r>
+        <w:t>Prev/Next Button</w:t>
+      </w:r>
+    </w:p>
+    <w:p>
+      <w:pPr>
+        <w:pStyle w:val="ListParagraph"/>
+        <w:numPr>
+          <w:ilvl w:val="0"/>
+          <w:numId w:val="10"/>
+        </w:numPr>
+      </w:pPr>
+      <w:r>
+        <w:t>button changes icon based on if it will start the previous track or just skip to the start of the current one</w:t>
+      </w:r>
+    </w:p>
+    <w:p>
+      <w:pPr>
+        <w:pStyle w:val="ListParagraph"/>
+        <w:numPr>
+          <w:ilvl w:val="0"/>
+          <w:numId w:val="10"/>
+        </w:numPr>
+      </w:pPr>
       <w:r>
         <w:rPr>
           <w:noProof/>
@@ -2022,7 +1753,435 @@
         </w:drawing>
       </w:r>
     </w:p>
-    <w:p/>
+    <w:p>
+      <w:pPr>
+        <w:pStyle w:val="ListParagraph"/>
+        <w:numPr>
+          <w:ilvl w:val="0"/>
+          <w:numId w:val="10"/>
+        </w:numPr>
+      </w:pPr>
+      <w:r>
+        <w:t>Or, just don’t have a skip to start button at all – I don’t find that the functionality is particularly more useful when one can just seek to the start on the seek bar</w:t>
+      </w:r>
+    </w:p>
+    <w:p>
+      <w:r>
+        <w:t>Playback modes:</w:t>
+      </w:r>
+    </w:p>
+    <w:p>
+      <w:pPr>
+        <w:pStyle w:val="ListParagraph"/>
+        <w:numPr>
+          <w:ilvl w:val="0"/>
+          <w:numId w:val="8"/>
+        </w:numPr>
+      </w:pPr>
+      <w:r>
+        <w:t>Linear /  Shuffle</w:t>
+      </w:r>
+    </w:p>
+    <w:p>
+      <w:pPr>
+        <w:pStyle w:val="ListParagraph"/>
+        <w:numPr>
+          <w:ilvl w:val="1"/>
+          <w:numId w:val="8"/>
+        </w:numPr>
+      </w:pPr>
+      <w:r>
+        <w:t>Linear plays tracks in order</w:t>
+      </w:r>
+    </w:p>
+    <w:p>
+      <w:pPr>
+        <w:pStyle w:val="ListParagraph"/>
+        <w:numPr>
+          <w:ilvl w:val="1"/>
+          <w:numId w:val="8"/>
+        </w:numPr>
+      </w:pPr>
+      <w:r>
+        <w:t>Shuffle plays tracks randomly*</w:t>
+      </w:r>
+    </w:p>
+    <w:p>
+      <w:pPr>
+        <w:pStyle w:val="ListParagraph"/>
+        <w:numPr>
+          <w:ilvl w:val="2"/>
+          <w:numId w:val="8"/>
+        </w:numPr>
+      </w:pPr>
+      <w:r>
+        <w:t>‘randomness’ must adhere to perception and listening experience requirements (no tracks back to back or close together, and no missing tracks)</w:t>
+      </w:r>
+    </w:p>
+    <w:p>
+      <w:pPr>
+        <w:pStyle w:val="ListParagraph"/>
+        <w:numPr>
+          <w:ilvl w:val="2"/>
+          <w:numId w:val="8"/>
+        </w:numPr>
+      </w:pPr>
+      <w:r>
+        <w:t>It could look like: ‘play a playlist in random order without repeating a track until it’s length ends, then start again, but because track shouldn’t be played close together, the pool of tracks should only be from x% the length of the playlist away. So if the shuffled tracks play in the order positions: 0, 1, … 9 and the ‘shuffle distance’ is 60%, only tracks 0, 1, 2, 3 would be options (ie, 60% * length 10 = greater than 6 tracks ago).</w:t>
+      </w:r>
+    </w:p>
+    <w:p>
+      <w:pPr>
+        <w:pStyle w:val="ListParagraph"/>
+        <w:numPr>
+          <w:ilvl w:val="0"/>
+          <w:numId w:val="8"/>
+        </w:numPr>
+      </w:pPr>
+      <w:r>
+        <w:t>Single /  Loop / Timeout</w:t>
+      </w:r>
+    </w:p>
+    <w:p>
+      <w:pPr>
+        <w:pStyle w:val="ListParagraph"/>
+        <w:numPr>
+          <w:ilvl w:val="1"/>
+          <w:numId w:val="8"/>
+        </w:numPr>
+      </w:pPr>
+      <w:r>
+        <w:t>Single plays the list once</w:t>
+      </w:r>
+    </w:p>
+    <w:p>
+      <w:pPr>
+        <w:pStyle w:val="ListParagraph"/>
+        <w:numPr>
+          <w:ilvl w:val="1"/>
+          <w:numId w:val="8"/>
+        </w:numPr>
+      </w:pPr>
+      <w:r>
+        <w:t>Loop plays the list continuously</w:t>
+      </w:r>
+    </w:p>
+    <w:p>
+      <w:pPr>
+        <w:pStyle w:val="ListParagraph"/>
+        <w:numPr>
+          <w:ilvl w:val="1"/>
+          <w:numId w:val="8"/>
+        </w:numPr>
+      </w:pPr>
+      <w:r>
+        <w:t>Timeout plays the list for a set amount of time</w:t>
+      </w:r>
+    </w:p>
+    <w:p>
+      <w:pPr>
+        <w:pStyle w:val="ListParagraph"/>
+        <w:numPr>
+          <w:ilvl w:val="2"/>
+          <w:numId w:val="8"/>
+        </w:numPr>
+      </w:pPr>
+      <w:r>
+        <w:t>Probably should be based on a cut-off time (</w:t>
+      </w:r>
+      <w:r>
+        <w:t>x-minutes from now = 12:00pm)</w:t>
+      </w:r>
+      <w:r>
+        <w:t xml:space="preserve"> rather than a ‘playtime’ based cut-off</w:t>
+      </w:r>
+      <w:r>
+        <w:t xml:space="preserve"> (play (not including pause) for x minutes)</w:t>
+      </w:r>
+    </w:p>
+    <w:p>
+      <w:pPr>
+        <w:pStyle w:val="ListParagraph"/>
+        <w:numPr>
+          <w:ilvl w:val="1"/>
+          <w:numId w:val="8"/>
+        </w:numPr>
+      </w:pPr>
+      <w:r>
+        <w:t>Play x amount of tracks?</w:t>
+      </w:r>
+    </w:p>
+    <w:p>
+      <w:pPr>
+        <w:pStyle w:val="ListParagraph"/>
+        <w:numPr>
+          <w:ilvl w:val="2"/>
+          <w:numId w:val="8"/>
+        </w:numPr>
+      </w:pPr>
+      <w:r>
+        <w:t>Why would this be used? Probably to match up to an album or playlist length, for which single should be used, so not needed</w:t>
+      </w:r>
+    </w:p>
+    <w:p>
+      <w:pPr>
+        <w:pStyle w:val="ListParagraph"/>
+        <w:numPr>
+          <w:ilvl w:val="1"/>
+          <w:numId w:val="8"/>
+        </w:numPr>
+      </w:pPr>
+      <w:r>
+        <w:t>Other player seem to have a repeat once option, why? Maybe have loop have a number setting (but default to infinite)</w:t>
+      </w:r>
+    </w:p>
+    <w:p>
+      <w:pPr>
+        <w:pStyle w:val="ListParagraph"/>
+        <w:numPr>
+          <w:ilvl w:val="0"/>
+          <w:numId w:val="8"/>
+        </w:numPr>
+      </w:pPr>
+      <w:r>
+        <w:t>For these modes to work, the player needs to have access to:</w:t>
+      </w:r>
+    </w:p>
+    <w:p>
+      <w:pPr>
+        <w:pStyle w:val="ListParagraph"/>
+        <w:numPr>
+          <w:ilvl w:val="1"/>
+          <w:numId w:val="8"/>
+        </w:numPr>
+      </w:pPr>
+      <w:r>
+        <w:t>The actual play history</w:t>
+      </w:r>
+    </w:p>
+    <w:p>
+      <w:pPr>
+        <w:pStyle w:val="ListParagraph"/>
+        <w:numPr>
+          <w:ilvl w:val="1"/>
+          <w:numId w:val="8"/>
+        </w:numPr>
+      </w:pPr>
+      <w:r>
+        <w:t>The current playlist including the previous and next track</w:t>
+      </w:r>
+    </w:p>
+    <w:p>
+      <w:pPr>
+        <w:pStyle w:val="ListParagraph"/>
+        <w:numPr>
+          <w:ilvl w:val="1"/>
+          <w:numId w:val="8"/>
+        </w:numPr>
+      </w:pPr>
+      <w:r>
+        <w:t>Linear can work of the current track, shuffle can be inferred from the play history</w:t>
+      </w:r>
+    </w:p>
+    <w:p>
+      <w:pPr>
+        <w:pStyle w:val="ListParagraph"/>
+        <w:numPr>
+          <w:ilvl w:val="1"/>
+          <w:numId w:val="8"/>
+        </w:numPr>
+      </w:pPr>
+      <w:r>
+        <w:t xml:space="preserve">? what happens if the user selects shuffle, but a track in the middle of the playlist – does it play the entire length of the playlist or </w:t>
+      </w:r>
+      <w:r>
+        <w:t>the remaining length from the starting track</w:t>
+      </w:r>
+      <w:bookmarkStart w:id="0" w:name="_GoBack"/>
+      <w:bookmarkEnd w:id="0"/>
+    </w:p>
+    <w:p>
+      <w:pPr>
+        <w:pStyle w:val="ListParagraph"/>
+        <w:numPr>
+          <w:ilvl w:val="0"/>
+          <w:numId w:val="8"/>
+        </w:numPr>
+      </w:pPr>
+      <w:r>
+        <w:t>It would be nice if the player could also preview the upcoming tracks, So the shuffle/loop/etc. order should be pre-calculated</w:t>
+      </w:r>
+    </w:p>
+    <w:p>
+      <w:pPr>
+        <w:pStyle w:val="ListParagraph"/>
+        <w:numPr>
+          <w:ilvl w:val="1"/>
+          <w:numId w:val="8"/>
+        </w:numPr>
+      </w:pPr>
+      <w:r>
+        <w:lastRenderedPageBreak/>
+        <w:t>But what happens if the playlist is updated? Obviously the linear order would update, but would the shuffle order update too? Wouldn’t this completely change the upcoming tracks every time the playlist is updated?</w:t>
+      </w:r>
+    </w:p>
+    <w:p>
+      <w:r>
+        <w:t>Play history</w:t>
+      </w:r>
+    </w:p>
+    <w:p>
+      <w:pPr>
+        <w:pStyle w:val="ListParagraph"/>
+        <w:numPr>
+          <w:ilvl w:val="0"/>
+          <w:numId w:val="12"/>
+        </w:numPr>
+      </w:pPr>
+      <w:r>
+        <w:t>Play history should reflect the actual play history, don’t reserve for playlist order so that shuffle history is viewable</w:t>
+      </w:r>
+    </w:p>
+    <w:p>
+      <w:pPr>
+        <w:pStyle w:val="ListParagraph"/>
+        <w:numPr>
+          <w:ilvl w:val="0"/>
+          <w:numId w:val="12"/>
+        </w:numPr>
+      </w:pPr>
+      <w:r>
+        <w:t>But how to ignore skipping?</w:t>
+      </w:r>
+    </w:p>
+    <w:p>
+      <w:pPr>
+        <w:pStyle w:val="ListParagraph"/>
+        <w:numPr>
+          <w:ilvl w:val="1"/>
+          <w:numId w:val="12"/>
+        </w:numPr>
+      </w:pPr>
+      <w:r>
+        <w:t>Obvious answer would be something like: don’t record tracks played for less than x-seconds (maybe this could be a default and then a user-setting?) or x% of the track (whichever threshold is crossed first)</w:t>
+      </w:r>
+    </w:p>
+    <w:p>
+      <w:pPr>
+        <w:pStyle w:val="ListParagraph"/>
+        <w:numPr>
+          <w:ilvl w:val="0"/>
+          <w:numId w:val="12"/>
+        </w:numPr>
+      </w:pPr>
+      <w:r>
+        <w:t xml:space="preserve">If even skipped tracks (ie, listen for a second then press next or move on in any way), </w:t>
+      </w:r>
+      <w:r>
+        <w:t>are recorded what are the downsides?</w:t>
+      </w:r>
+    </w:p>
+    <w:p>
+      <w:pPr>
+        <w:pStyle w:val="ListParagraph"/>
+        <w:numPr>
+          <w:ilvl w:val="1"/>
+          <w:numId w:val="12"/>
+        </w:numPr>
+      </w:pPr>
+      <w:r>
+        <w:t>Not-remembered tracks would clutter up actual played tracks: ‘what was that track that played about 3 tracks ago?’ (when in reality it’s like 7 tracks ago because 4 were skipped through in between that time, then the user will have a hard time finding it</w:t>
+      </w:r>
+    </w:p>
+    <w:p>
+      <w:pPr>
+        <w:pStyle w:val="ListParagraph"/>
+        <w:numPr>
+          <w:ilvl w:val="1"/>
+          <w:numId w:val="12"/>
+        </w:numPr>
+      </w:pPr>
+      <w:r>
+        <w:t>If there eventually is some save functionality, like export history to playlist because users are creating the playlist on the fly (which is still a use case, because it’s an easier experience combining multiple sources) – this could clutter up that playlist</w:t>
+      </w:r>
+    </w:p>
+    <w:p>
+      <w:pPr>
+        <w:pStyle w:val="ListParagraph"/>
+        <w:numPr>
+          <w:ilvl w:val="2"/>
+          <w:numId w:val="12"/>
+        </w:numPr>
+      </w:pPr>
+      <w:r>
+        <w:rPr>
+          <w:b/>
+        </w:rPr>
+        <w:t>Export Play History</w:t>
+      </w:r>
+      <w:r>
+        <w:t xml:space="preserve"> feature would be super useful – because it would offer another use-case for recording the played music for a session so that it can be sent out at the end to anyone that wanted it</w:t>
+      </w:r>
+    </w:p>
+    <w:p>
+      <w:r>
+        <w:t>Edge cases</w:t>
+      </w:r>
+    </w:p>
+    <w:p>
+      <w:pPr>
+        <w:pStyle w:val="ListParagraph"/>
+        <w:numPr>
+          <w:ilvl w:val="0"/>
+          <w:numId w:val="11"/>
+        </w:numPr>
+      </w:pPr>
+      <w:r>
+        <w:t>Track that is playing in a playlist is deleted</w:t>
+      </w:r>
+    </w:p>
+    <w:p>
+      <w:pPr>
+        <w:pStyle w:val="ListParagraph"/>
+        <w:numPr>
+          <w:ilvl w:val="1"/>
+          <w:numId w:val="11"/>
+        </w:numPr>
+      </w:pPr>
+      <w:r>
+        <w:t>I want the user to be able to still see what the next track is, and where any new/moved tracks will end up.</w:t>
+      </w:r>
+    </w:p>
+    <w:p>
+      <w:pPr>
+        <w:pStyle w:val="ListParagraph"/>
+        <w:numPr>
+          <w:ilvl w:val="1"/>
+          <w:numId w:val="11"/>
+        </w:numPr>
+      </w:pPr>
+      <w:r>
+        <w:t xml:space="preserve">So probably implement a ‘ghost track’ element that is put between (x.5) the positions where it was: 3, </w:t>
+      </w:r>
+      <w:r>
+        <w:rPr>
+          <w:b/>
+        </w:rPr>
+        <w:t>4</w:t>
+      </w:r>
+      <w:r>
+        <w:t xml:space="preserve">, 5 -&gt; 3, </w:t>
+      </w:r>
+      <w:r>
+        <w:rPr>
+          <w:b/>
+        </w:rPr>
+        <w:t>3.5</w:t>
+      </w:r>
+      <w:r>
+        <w:t>, 4. Any movement/manipulation would also affect the ghost track, but it shouldn’t mess up the ordering of the still existing tracks. Once it finishes, it is automatically removed from view.</w:t>
+      </w:r>
+    </w:p>
     <w:p>
       <w:pPr>
         <w:rPr>
@@ -2038,41 +2197,19 @@
     </w:p>
     <w:p>
       <w:r>
-        <w:t xml:space="preserve">Accounts probably </w:t>
-      </w:r>
-      <w:proofErr w:type="spellStart"/>
-      <w:proofErr w:type="gramStart"/>
-      <w:r>
-        <w:t>cant</w:t>
-      </w:r>
-      <w:proofErr w:type="spellEnd"/>
-      <w:proofErr w:type="gramEnd"/>
-      <w:r>
-        <w:t xml:space="preserve"> be stored with the user because they have no use, </w:t>
-      </w:r>
-      <w:proofErr w:type="spellStart"/>
-      <w:r>
-        <w:t>cant</w:t>
-      </w:r>
-      <w:proofErr w:type="spellEnd"/>
-      <w:r>
-        <w:t xml:space="preserve"> use stored name/passwords to log in anyways, these would probably be limited to the session</w:t>
-      </w:r>
-    </w:p>
-    <w:p>
-      <w:proofErr w:type="gramStart"/>
+        <w:t>Accounts probably cant be stored with the user because they have no use, cant use stored name/passwords to log in anyways, these would probably be limited to the session</w:t>
+      </w:r>
+    </w:p>
+    <w:p>
       <w:r>
         <w:t>users(</w:t>
       </w:r>
-      <w:proofErr w:type="spellStart"/>
-      <w:proofErr w:type="gramEnd"/>
       <w:r>
         <w:rPr>
           <w:u w:val="single"/>
         </w:rPr>
         <w:t>userID</w:t>
       </w:r>
-      <w:proofErr w:type="spellEnd"/>
       <w:r>
         <w:t xml:space="preserve">, username, password, email, </w:t>
       </w:r>
@@ -2083,50 +2220,18 @@
         <w:t>preferences:</w:t>
       </w:r>
       <w:r>
-        <w:t xml:space="preserve"> image, color, </w:t>
-      </w:r>
-      <w:proofErr w:type="spellStart"/>
-      <w:r>
-        <w:t>feedSetting</w:t>
-      </w:r>
-      <w:proofErr w:type="spellEnd"/>
-      <w:r>
-        <w:t>,</w:t>
-      </w:r>
-    </w:p>
-    <w:p>
-      <w:proofErr w:type="gramStart"/>
+        <w:t xml:space="preserve"> image, color, feedSetting,</w:t>
+      </w:r>
+    </w:p>
+    <w:p>
       <w:r>
         <w:t>playlists(</w:t>
       </w:r>
-      <w:proofErr w:type="spellStart"/>
-      <w:proofErr w:type="gramEnd"/>
       <w:r>
         <w:rPr>
           <w:u w:val="single"/>
         </w:rPr>
-        <w:t>ownerID</w:t>
-      </w:r>
-      <w:proofErr w:type="spellEnd"/>
-      <w:r>
-        <w:rPr>
-          <w:u w:val="single"/>
-        </w:rPr>
-        <w:t xml:space="preserve">, </w:t>
-      </w:r>
-      <w:proofErr w:type="spellStart"/>
-      <w:r>
-        <w:rPr>
-          <w:u w:val="single"/>
-        </w:rPr>
-        <w:t>playlistID</w:t>
-      </w:r>
-      <w:proofErr w:type="spellEnd"/>
-      <w:r>
-        <w:rPr>
-          <w:u w:val="single"/>
-        </w:rPr>
-        <w:t>,</w:t>
+        <w:t>ownerID, playlistID,</w:t>
       </w:r>
       <w:r>
         <w:t xml:space="preserve"> title, description, </w:t>
@@ -2142,35 +2247,17 @@
       </w:r>
     </w:p>
     <w:p>
-      <w:proofErr w:type="gramStart"/>
       <w:r>
         <w:t>tracks(</w:t>
       </w:r>
-      <w:proofErr w:type="spellStart"/>
-      <w:proofErr w:type="gramEnd"/>
       <w:r>
         <w:rPr>
           <w:u w:val="single"/>
         </w:rPr>
-        <w:t>playlistID</w:t>
-      </w:r>
-      <w:proofErr w:type="spellEnd"/>
-      <w:r>
-        <w:rPr>
-          <w:u w:val="single"/>
-        </w:rPr>
-        <w:t>, index,</w:t>
-      </w:r>
-      <w:r>
-        <w:t xml:space="preserve"> </w:t>
-      </w:r>
-      <w:proofErr w:type="spellStart"/>
-      <w:r>
-        <w:t>uri</w:t>
-      </w:r>
-      <w:proofErr w:type="spellEnd"/>
-      <w:r>
-        <w:t xml:space="preserve">, source, </w:t>
+        <w:t>playlistID, index,</w:t>
+      </w:r>
+      <w:r>
+        <w:t xml:space="preserve"> uri, source, </w:t>
       </w:r>
       <w:r>
         <w:rPr>
@@ -2184,75 +2271,38 @@
     </w:p>
     <w:p/>
     <w:p>
-      <w:proofErr w:type="gramStart"/>
       <w:r>
         <w:t>private</w:t>
       </w:r>
-      <w:proofErr w:type="gramEnd"/>
-    </w:p>
-    <w:p>
-      <w:proofErr w:type="gramStart"/>
-      <w:r>
-        <w:t>link-</w:t>
-      </w:r>
-      <w:proofErr w:type="gramEnd"/>
-      <w:r>
-        <w:t>only</w:t>
+    </w:p>
+    <w:p>
+      <w:r>
+        <w:t>link-only</w:t>
       </w:r>
     </w:p>
     <w:p/>
     <w:p>
-      <w:proofErr w:type="gramStart"/>
       <w:r>
         <w:t>public</w:t>
       </w:r>
-      <w:proofErr w:type="gramEnd"/>
     </w:p>
     <w:p/>
     <w:p/>
     <w:p/>
     <w:p>
       <w:r>
-        <w:t xml:space="preserve">PHP Web API wrapper and </w:t>
-      </w:r>
-      <w:proofErr w:type="spellStart"/>
-      <w:r>
-        <w:t>Javascript</w:t>
-      </w:r>
-      <w:proofErr w:type="spellEnd"/>
-      <w:r>
-        <w:t xml:space="preserve"> Web API </w:t>
+        <w:t xml:space="preserve">PHP Web API wrapper and Javascript Web API </w:t>
       </w:r>
     </w:p>
     <w:p/>
     <w:p>
       <w:r>
-        <w:t xml:space="preserve">Can use </w:t>
-      </w:r>
-      <w:proofErr w:type="spellStart"/>
-      <w:proofErr w:type="gramStart"/>
-      <w:r>
-        <w:t>api</w:t>
-      </w:r>
-      <w:proofErr w:type="spellEnd"/>
-      <w:proofErr w:type="gramEnd"/>
-      <w:r>
-        <w:t xml:space="preserve"> to identify available devices</w:t>
-      </w:r>
-    </w:p>
-    <w:p>
-      <w:r>
-        <w:t xml:space="preserve">Can use </w:t>
-      </w:r>
-      <w:proofErr w:type="spellStart"/>
-      <w:proofErr w:type="gramStart"/>
-      <w:r>
-        <w:t>api</w:t>
-      </w:r>
-      <w:proofErr w:type="spellEnd"/>
-      <w:proofErr w:type="gramEnd"/>
-      <w:r>
-        <w:t xml:space="preserve"> to actively play on a targeted device</w:t>
+        <w:t>Can use api to identify available devices</w:t>
+      </w:r>
+    </w:p>
+    <w:p>
+      <w:r>
+        <w:t>Can use api to actively play on a targeted device</w:t>
       </w:r>
     </w:p>
     <w:p>
@@ -2263,30 +2313,14 @@
     <w:p/>
     <w:p/>
     <w:p>
-      <w:proofErr w:type="spellStart"/>
-      <w:r>
-        <w:t>Php</w:t>
-      </w:r>
-      <w:proofErr w:type="spellEnd"/>
-      <w:r>
-        <w:t xml:space="preserve"> curl is a synchronous request </w:t>
-      </w:r>
-    </w:p>
-    <w:p>
-      <w:r>
-        <w:lastRenderedPageBreak/>
+      <w:r>
+        <w:t xml:space="preserve">Php curl is a synchronous request </w:t>
+      </w:r>
+    </w:p>
+    <w:p>
+      <w:r>
         <w:tab/>
-        <w:t xml:space="preserve">Curl sends a request to a </w:t>
-      </w:r>
-      <w:proofErr w:type="spellStart"/>
-      <w:proofErr w:type="gramStart"/>
-      <w:r>
-        <w:t>url</w:t>
-      </w:r>
-      <w:proofErr w:type="spellEnd"/>
-      <w:proofErr w:type="gramEnd"/>
-      <w:r>
-        <w:t xml:space="preserve"> and gets the response back to use in code</w:t>
+        <w:t>Curl sends a request to a url and gets the response back to use in code</w:t>
       </w:r>
     </w:p>
     <w:p>
@@ -2347,13 +2381,8 @@
       </w:r>
     </w:p>
     <w:p>
-      <w:proofErr w:type="spellStart"/>
-      <w:r>
-        <w:t>Javascript</w:t>
-      </w:r>
-      <w:proofErr w:type="spellEnd"/>
-      <w:r>
-        <w:t xml:space="preserve"> Wrapper:</w:t>
+      <w:r>
+        <w:t>Javascript Wrapper:</w:t>
       </w:r>
     </w:p>
     <w:p>
@@ -2608,6 +2637,119 @@
     </w:lvl>
   </w:abstractNum>
   <w:abstractNum w:abstractNumId="2" w15:restartNumberingAfterBreak="0">
+    <w:nsid w:val="17CE62AF"/>
+    <w:multiLevelType w:val="hybridMultilevel"/>
+    <w:tmpl w:val="4A7ABBBA"/>
+    <w:lvl w:ilvl="0" w:tplc="10090001">
+      <w:start w:val="1"/>
+      <w:numFmt w:val="bullet"/>
+      <w:lvlText w:val=""/>
+      <w:lvlJc w:val="left"/>
+      <w:pPr>
+        <w:ind w:left="720" w:hanging="360"/>
+      </w:pPr>
+      <w:rPr>
+        <w:rFonts w:ascii="Symbol" w:hAnsi="Symbol" w:hint="default"/>
+      </w:rPr>
+    </w:lvl>
+    <w:lvl w:ilvl="1" w:tplc="10090003" w:tentative="1">
+      <w:start w:val="1"/>
+      <w:numFmt w:val="bullet"/>
+      <w:lvlText w:val="o"/>
+      <w:lvlJc w:val="left"/>
+      <w:pPr>
+        <w:ind w:left="1440" w:hanging="360"/>
+      </w:pPr>
+      <w:rPr>
+        <w:rFonts w:ascii="Courier New" w:hAnsi="Courier New" w:cs="Courier New" w:hint="default"/>
+      </w:rPr>
+    </w:lvl>
+    <w:lvl w:ilvl="2" w:tplc="10090005" w:tentative="1">
+      <w:start w:val="1"/>
+      <w:numFmt w:val="bullet"/>
+      <w:lvlText w:val=""/>
+      <w:lvlJc w:val="left"/>
+      <w:pPr>
+        <w:ind w:left="2160" w:hanging="360"/>
+      </w:pPr>
+      <w:rPr>
+        <w:rFonts w:ascii="Wingdings" w:hAnsi="Wingdings" w:hint="default"/>
+      </w:rPr>
+    </w:lvl>
+    <w:lvl w:ilvl="3" w:tplc="10090001" w:tentative="1">
+      <w:start w:val="1"/>
+      <w:numFmt w:val="bullet"/>
+      <w:lvlText w:val=""/>
+      <w:lvlJc w:val="left"/>
+      <w:pPr>
+        <w:ind w:left="2880" w:hanging="360"/>
+      </w:pPr>
+      <w:rPr>
+        <w:rFonts w:ascii="Symbol" w:hAnsi="Symbol" w:hint="default"/>
+      </w:rPr>
+    </w:lvl>
+    <w:lvl w:ilvl="4" w:tplc="10090003" w:tentative="1">
+      <w:start w:val="1"/>
+      <w:numFmt w:val="bullet"/>
+      <w:lvlText w:val="o"/>
+      <w:lvlJc w:val="left"/>
+      <w:pPr>
+        <w:ind w:left="3600" w:hanging="360"/>
+      </w:pPr>
+      <w:rPr>
+        <w:rFonts w:ascii="Courier New" w:hAnsi="Courier New" w:cs="Courier New" w:hint="default"/>
+      </w:rPr>
+    </w:lvl>
+    <w:lvl w:ilvl="5" w:tplc="10090005" w:tentative="1">
+      <w:start w:val="1"/>
+      <w:numFmt w:val="bullet"/>
+      <w:lvlText w:val=""/>
+      <w:lvlJc w:val="left"/>
+      <w:pPr>
+        <w:ind w:left="4320" w:hanging="360"/>
+      </w:pPr>
+      <w:rPr>
+        <w:rFonts w:ascii="Wingdings" w:hAnsi="Wingdings" w:hint="default"/>
+      </w:rPr>
+    </w:lvl>
+    <w:lvl w:ilvl="6" w:tplc="10090001" w:tentative="1">
+      <w:start w:val="1"/>
+      <w:numFmt w:val="bullet"/>
+      <w:lvlText w:val=""/>
+      <w:lvlJc w:val="left"/>
+      <w:pPr>
+        <w:ind w:left="5040" w:hanging="360"/>
+      </w:pPr>
+      <w:rPr>
+        <w:rFonts w:ascii="Symbol" w:hAnsi="Symbol" w:hint="default"/>
+      </w:rPr>
+    </w:lvl>
+    <w:lvl w:ilvl="7" w:tplc="10090003" w:tentative="1">
+      <w:start w:val="1"/>
+      <w:numFmt w:val="bullet"/>
+      <w:lvlText w:val="o"/>
+      <w:lvlJc w:val="left"/>
+      <w:pPr>
+        <w:ind w:left="5760" w:hanging="360"/>
+      </w:pPr>
+      <w:rPr>
+        <w:rFonts w:ascii="Courier New" w:hAnsi="Courier New" w:cs="Courier New" w:hint="default"/>
+      </w:rPr>
+    </w:lvl>
+    <w:lvl w:ilvl="8" w:tplc="10090005" w:tentative="1">
+      <w:start w:val="1"/>
+      <w:numFmt w:val="bullet"/>
+      <w:lvlText w:val=""/>
+      <w:lvlJc w:val="left"/>
+      <w:pPr>
+        <w:ind w:left="6480" w:hanging="360"/>
+      </w:pPr>
+      <w:rPr>
+        <w:rFonts w:ascii="Wingdings" w:hAnsi="Wingdings" w:hint="default"/>
+      </w:rPr>
+    </w:lvl>
+  </w:abstractNum>
+  <w:abstractNum w:abstractNumId="3" w15:restartNumberingAfterBreak="0">
     <w:nsid w:val="1EFE1DAA"/>
     <w:multiLevelType w:val="hybridMultilevel"/>
     <w:tmpl w:val="6AF48C28"/>
@@ -2720,7 +2862,7 @@
       </w:rPr>
     </w:lvl>
   </w:abstractNum>
-  <w:abstractNum w:abstractNumId="3" w15:restartNumberingAfterBreak="0">
+  <w:abstractNum w:abstractNumId="4" w15:restartNumberingAfterBreak="0">
     <w:nsid w:val="23AC2CDF"/>
     <w:multiLevelType w:val="hybridMultilevel"/>
     <w:tmpl w:val="623ADD16"/>
@@ -2833,7 +2975,7 @@
       </w:rPr>
     </w:lvl>
   </w:abstractNum>
-  <w:abstractNum w:abstractNumId="4" w15:restartNumberingAfterBreak="0">
+  <w:abstractNum w:abstractNumId="5" w15:restartNumberingAfterBreak="0">
     <w:nsid w:val="51F86F66"/>
     <w:multiLevelType w:val="hybridMultilevel"/>
     <w:tmpl w:val="B540CC46"/>
@@ -2946,7 +3088,346 @@
       </w:rPr>
     </w:lvl>
   </w:abstractNum>
-  <w:abstractNum w:abstractNumId="5" w15:restartNumberingAfterBreak="0">
+  <w:abstractNum w:abstractNumId="6" w15:restartNumberingAfterBreak="0">
+    <w:nsid w:val="57D31379"/>
+    <w:multiLevelType w:val="hybridMultilevel"/>
+    <w:tmpl w:val="730E3C9E"/>
+    <w:lvl w:ilvl="0" w:tplc="10090001">
+      <w:start w:val="1"/>
+      <w:numFmt w:val="bullet"/>
+      <w:lvlText w:val=""/>
+      <w:lvlJc w:val="left"/>
+      <w:pPr>
+        <w:ind w:left="720" w:hanging="360"/>
+      </w:pPr>
+      <w:rPr>
+        <w:rFonts w:ascii="Symbol" w:hAnsi="Symbol" w:hint="default"/>
+      </w:rPr>
+    </w:lvl>
+    <w:lvl w:ilvl="1" w:tplc="10090003">
+      <w:start w:val="1"/>
+      <w:numFmt w:val="bullet"/>
+      <w:lvlText w:val="o"/>
+      <w:lvlJc w:val="left"/>
+      <w:pPr>
+        <w:ind w:left="1440" w:hanging="360"/>
+      </w:pPr>
+      <w:rPr>
+        <w:rFonts w:ascii="Courier New" w:hAnsi="Courier New" w:cs="Courier New" w:hint="default"/>
+      </w:rPr>
+    </w:lvl>
+    <w:lvl w:ilvl="2" w:tplc="10090005" w:tentative="1">
+      <w:start w:val="1"/>
+      <w:numFmt w:val="bullet"/>
+      <w:lvlText w:val=""/>
+      <w:lvlJc w:val="left"/>
+      <w:pPr>
+        <w:ind w:left="2160" w:hanging="360"/>
+      </w:pPr>
+      <w:rPr>
+        <w:rFonts w:ascii="Wingdings" w:hAnsi="Wingdings" w:hint="default"/>
+      </w:rPr>
+    </w:lvl>
+    <w:lvl w:ilvl="3" w:tplc="10090001" w:tentative="1">
+      <w:start w:val="1"/>
+      <w:numFmt w:val="bullet"/>
+      <w:lvlText w:val=""/>
+      <w:lvlJc w:val="left"/>
+      <w:pPr>
+        <w:ind w:left="2880" w:hanging="360"/>
+      </w:pPr>
+      <w:rPr>
+        <w:rFonts w:ascii="Symbol" w:hAnsi="Symbol" w:hint="default"/>
+      </w:rPr>
+    </w:lvl>
+    <w:lvl w:ilvl="4" w:tplc="10090003" w:tentative="1">
+      <w:start w:val="1"/>
+      <w:numFmt w:val="bullet"/>
+      <w:lvlText w:val="o"/>
+      <w:lvlJc w:val="left"/>
+      <w:pPr>
+        <w:ind w:left="3600" w:hanging="360"/>
+      </w:pPr>
+      <w:rPr>
+        <w:rFonts w:ascii="Courier New" w:hAnsi="Courier New" w:cs="Courier New" w:hint="default"/>
+      </w:rPr>
+    </w:lvl>
+    <w:lvl w:ilvl="5" w:tplc="10090005" w:tentative="1">
+      <w:start w:val="1"/>
+      <w:numFmt w:val="bullet"/>
+      <w:lvlText w:val=""/>
+      <w:lvlJc w:val="left"/>
+      <w:pPr>
+        <w:ind w:left="4320" w:hanging="360"/>
+      </w:pPr>
+      <w:rPr>
+        <w:rFonts w:ascii="Wingdings" w:hAnsi="Wingdings" w:hint="default"/>
+      </w:rPr>
+    </w:lvl>
+    <w:lvl w:ilvl="6" w:tplc="10090001" w:tentative="1">
+      <w:start w:val="1"/>
+      <w:numFmt w:val="bullet"/>
+      <w:lvlText w:val=""/>
+      <w:lvlJc w:val="left"/>
+      <w:pPr>
+        <w:ind w:left="5040" w:hanging="360"/>
+      </w:pPr>
+      <w:rPr>
+        <w:rFonts w:ascii="Symbol" w:hAnsi="Symbol" w:hint="default"/>
+      </w:rPr>
+    </w:lvl>
+    <w:lvl w:ilvl="7" w:tplc="10090003" w:tentative="1">
+      <w:start w:val="1"/>
+      <w:numFmt w:val="bullet"/>
+      <w:lvlText w:val="o"/>
+      <w:lvlJc w:val="left"/>
+      <w:pPr>
+        <w:ind w:left="5760" w:hanging="360"/>
+      </w:pPr>
+      <w:rPr>
+        <w:rFonts w:ascii="Courier New" w:hAnsi="Courier New" w:cs="Courier New" w:hint="default"/>
+      </w:rPr>
+    </w:lvl>
+    <w:lvl w:ilvl="8" w:tplc="10090005" w:tentative="1">
+      <w:start w:val="1"/>
+      <w:numFmt w:val="bullet"/>
+      <w:lvlText w:val=""/>
+      <w:lvlJc w:val="left"/>
+      <w:pPr>
+        <w:ind w:left="6480" w:hanging="360"/>
+      </w:pPr>
+      <w:rPr>
+        <w:rFonts w:ascii="Wingdings" w:hAnsi="Wingdings" w:hint="default"/>
+      </w:rPr>
+    </w:lvl>
+  </w:abstractNum>
+  <w:abstractNum w:abstractNumId="7" w15:restartNumberingAfterBreak="0">
+    <w:nsid w:val="5E4B258C"/>
+    <w:multiLevelType w:val="hybridMultilevel"/>
+    <w:tmpl w:val="4D8EBA0C"/>
+    <w:lvl w:ilvl="0" w:tplc="10090001">
+      <w:start w:val="1"/>
+      <w:numFmt w:val="bullet"/>
+      <w:lvlText w:val=""/>
+      <w:lvlJc w:val="left"/>
+      <w:pPr>
+        <w:ind w:left="720" w:hanging="360"/>
+      </w:pPr>
+      <w:rPr>
+        <w:rFonts w:ascii="Symbol" w:hAnsi="Symbol" w:hint="default"/>
+      </w:rPr>
+    </w:lvl>
+    <w:lvl w:ilvl="1" w:tplc="10090003">
+      <w:start w:val="1"/>
+      <w:numFmt w:val="bullet"/>
+      <w:lvlText w:val="o"/>
+      <w:lvlJc w:val="left"/>
+      <w:pPr>
+        <w:ind w:left="1440" w:hanging="360"/>
+      </w:pPr>
+      <w:rPr>
+        <w:rFonts w:ascii="Courier New" w:hAnsi="Courier New" w:cs="Courier New" w:hint="default"/>
+      </w:rPr>
+    </w:lvl>
+    <w:lvl w:ilvl="2" w:tplc="10090005">
+      <w:start w:val="1"/>
+      <w:numFmt w:val="bullet"/>
+      <w:lvlText w:val=""/>
+      <w:lvlJc w:val="left"/>
+      <w:pPr>
+        <w:ind w:left="2160" w:hanging="360"/>
+      </w:pPr>
+      <w:rPr>
+        <w:rFonts w:ascii="Wingdings" w:hAnsi="Wingdings" w:hint="default"/>
+      </w:rPr>
+    </w:lvl>
+    <w:lvl w:ilvl="3" w:tplc="10090001" w:tentative="1">
+      <w:start w:val="1"/>
+      <w:numFmt w:val="bullet"/>
+      <w:lvlText w:val=""/>
+      <w:lvlJc w:val="left"/>
+      <w:pPr>
+        <w:ind w:left="2880" w:hanging="360"/>
+      </w:pPr>
+      <w:rPr>
+        <w:rFonts w:ascii="Symbol" w:hAnsi="Symbol" w:hint="default"/>
+      </w:rPr>
+    </w:lvl>
+    <w:lvl w:ilvl="4" w:tplc="10090003" w:tentative="1">
+      <w:start w:val="1"/>
+      <w:numFmt w:val="bullet"/>
+      <w:lvlText w:val="o"/>
+      <w:lvlJc w:val="left"/>
+      <w:pPr>
+        <w:ind w:left="3600" w:hanging="360"/>
+      </w:pPr>
+      <w:rPr>
+        <w:rFonts w:ascii="Courier New" w:hAnsi="Courier New" w:cs="Courier New" w:hint="default"/>
+      </w:rPr>
+    </w:lvl>
+    <w:lvl w:ilvl="5" w:tplc="10090005" w:tentative="1">
+      <w:start w:val="1"/>
+      <w:numFmt w:val="bullet"/>
+      <w:lvlText w:val=""/>
+      <w:lvlJc w:val="left"/>
+      <w:pPr>
+        <w:ind w:left="4320" w:hanging="360"/>
+      </w:pPr>
+      <w:rPr>
+        <w:rFonts w:ascii="Wingdings" w:hAnsi="Wingdings" w:hint="default"/>
+      </w:rPr>
+    </w:lvl>
+    <w:lvl w:ilvl="6" w:tplc="10090001" w:tentative="1">
+      <w:start w:val="1"/>
+      <w:numFmt w:val="bullet"/>
+      <w:lvlText w:val=""/>
+      <w:lvlJc w:val="left"/>
+      <w:pPr>
+        <w:ind w:left="5040" w:hanging="360"/>
+      </w:pPr>
+      <w:rPr>
+        <w:rFonts w:ascii="Symbol" w:hAnsi="Symbol" w:hint="default"/>
+      </w:rPr>
+    </w:lvl>
+    <w:lvl w:ilvl="7" w:tplc="10090003" w:tentative="1">
+      <w:start w:val="1"/>
+      <w:numFmt w:val="bullet"/>
+      <w:lvlText w:val="o"/>
+      <w:lvlJc w:val="left"/>
+      <w:pPr>
+        <w:ind w:left="5760" w:hanging="360"/>
+      </w:pPr>
+      <w:rPr>
+        <w:rFonts w:ascii="Courier New" w:hAnsi="Courier New" w:cs="Courier New" w:hint="default"/>
+      </w:rPr>
+    </w:lvl>
+    <w:lvl w:ilvl="8" w:tplc="10090005" w:tentative="1">
+      <w:start w:val="1"/>
+      <w:numFmt w:val="bullet"/>
+      <w:lvlText w:val=""/>
+      <w:lvlJc w:val="left"/>
+      <w:pPr>
+        <w:ind w:left="6480" w:hanging="360"/>
+      </w:pPr>
+      <w:rPr>
+        <w:rFonts w:ascii="Wingdings" w:hAnsi="Wingdings" w:hint="default"/>
+      </w:rPr>
+    </w:lvl>
+  </w:abstractNum>
+  <w:abstractNum w:abstractNumId="8" w15:restartNumberingAfterBreak="0">
+    <w:nsid w:val="6AE4074B"/>
+    <w:multiLevelType w:val="hybridMultilevel"/>
+    <w:tmpl w:val="1436E2F6"/>
+    <w:lvl w:ilvl="0" w:tplc="10090001">
+      <w:start w:val="1"/>
+      <w:numFmt w:val="bullet"/>
+      <w:lvlText w:val=""/>
+      <w:lvlJc w:val="left"/>
+      <w:pPr>
+        <w:ind w:left="720" w:hanging="360"/>
+      </w:pPr>
+      <w:rPr>
+        <w:rFonts w:ascii="Symbol" w:hAnsi="Symbol" w:hint="default"/>
+      </w:rPr>
+    </w:lvl>
+    <w:lvl w:ilvl="1" w:tplc="10090003">
+      <w:start w:val="1"/>
+      <w:numFmt w:val="bullet"/>
+      <w:lvlText w:val="o"/>
+      <w:lvlJc w:val="left"/>
+      <w:pPr>
+        <w:ind w:left="1440" w:hanging="360"/>
+      </w:pPr>
+      <w:rPr>
+        <w:rFonts w:ascii="Courier New" w:hAnsi="Courier New" w:cs="Courier New" w:hint="default"/>
+      </w:rPr>
+    </w:lvl>
+    <w:lvl w:ilvl="2" w:tplc="10090005">
+      <w:start w:val="1"/>
+      <w:numFmt w:val="bullet"/>
+      <w:lvlText w:val=""/>
+      <w:lvlJc w:val="left"/>
+      <w:pPr>
+        <w:ind w:left="2160" w:hanging="360"/>
+      </w:pPr>
+      <w:rPr>
+        <w:rFonts w:ascii="Wingdings" w:hAnsi="Wingdings" w:hint="default"/>
+      </w:rPr>
+    </w:lvl>
+    <w:lvl w:ilvl="3" w:tplc="10090001" w:tentative="1">
+      <w:start w:val="1"/>
+      <w:numFmt w:val="bullet"/>
+      <w:lvlText w:val=""/>
+      <w:lvlJc w:val="left"/>
+      <w:pPr>
+        <w:ind w:left="2880" w:hanging="360"/>
+      </w:pPr>
+      <w:rPr>
+        <w:rFonts w:ascii="Symbol" w:hAnsi="Symbol" w:hint="default"/>
+      </w:rPr>
+    </w:lvl>
+    <w:lvl w:ilvl="4" w:tplc="10090003" w:tentative="1">
+      <w:start w:val="1"/>
+      <w:numFmt w:val="bullet"/>
+      <w:lvlText w:val="o"/>
+      <w:lvlJc w:val="left"/>
+      <w:pPr>
+        <w:ind w:left="3600" w:hanging="360"/>
+      </w:pPr>
+      <w:rPr>
+        <w:rFonts w:ascii="Courier New" w:hAnsi="Courier New" w:cs="Courier New" w:hint="default"/>
+      </w:rPr>
+    </w:lvl>
+    <w:lvl w:ilvl="5" w:tplc="10090005" w:tentative="1">
+      <w:start w:val="1"/>
+      <w:numFmt w:val="bullet"/>
+      <w:lvlText w:val=""/>
+      <w:lvlJc w:val="left"/>
+      <w:pPr>
+        <w:ind w:left="4320" w:hanging="360"/>
+      </w:pPr>
+      <w:rPr>
+        <w:rFonts w:ascii="Wingdings" w:hAnsi="Wingdings" w:hint="default"/>
+      </w:rPr>
+    </w:lvl>
+    <w:lvl w:ilvl="6" w:tplc="10090001" w:tentative="1">
+      <w:start w:val="1"/>
+      <w:numFmt w:val="bullet"/>
+      <w:lvlText w:val=""/>
+      <w:lvlJc w:val="left"/>
+      <w:pPr>
+        <w:ind w:left="5040" w:hanging="360"/>
+      </w:pPr>
+      <w:rPr>
+        <w:rFonts w:ascii="Symbol" w:hAnsi="Symbol" w:hint="default"/>
+      </w:rPr>
+    </w:lvl>
+    <w:lvl w:ilvl="7" w:tplc="10090003" w:tentative="1">
+      <w:start w:val="1"/>
+      <w:numFmt w:val="bullet"/>
+      <w:lvlText w:val="o"/>
+      <w:lvlJc w:val="left"/>
+      <w:pPr>
+        <w:ind w:left="5760" w:hanging="360"/>
+      </w:pPr>
+      <w:rPr>
+        <w:rFonts w:ascii="Courier New" w:hAnsi="Courier New" w:cs="Courier New" w:hint="default"/>
+      </w:rPr>
+    </w:lvl>
+    <w:lvl w:ilvl="8" w:tplc="10090005" w:tentative="1">
+      <w:start w:val="1"/>
+      <w:numFmt w:val="bullet"/>
+      <w:lvlText w:val=""/>
+      <w:lvlJc w:val="left"/>
+      <w:pPr>
+        <w:ind w:left="6480" w:hanging="360"/>
+      </w:pPr>
+      <w:rPr>
+        <w:rFonts w:ascii="Wingdings" w:hAnsi="Wingdings" w:hint="default"/>
+      </w:rPr>
+    </w:lvl>
+  </w:abstractNum>
+  <w:abstractNum w:abstractNumId="9" w15:restartNumberingAfterBreak="0">
     <w:nsid w:val="70BC3324"/>
     <w:multiLevelType w:val="hybridMultilevel"/>
     <w:tmpl w:val="543019E8"/>
@@ -3059,7 +3540,7 @@
       </w:rPr>
     </w:lvl>
   </w:abstractNum>
-  <w:abstractNum w:abstractNumId="6" w15:restartNumberingAfterBreak="0">
+  <w:abstractNum w:abstractNumId="10" w15:restartNumberingAfterBreak="0">
     <w:nsid w:val="736B20CA"/>
     <w:multiLevelType w:val="hybridMultilevel"/>
     <w:tmpl w:val="58947BAC"/>
@@ -3172,11 +3653,124 @@
       </w:rPr>
     </w:lvl>
   </w:abstractNum>
+  <w:abstractNum w:abstractNumId="11" w15:restartNumberingAfterBreak="0">
+    <w:nsid w:val="7D284546"/>
+    <w:multiLevelType w:val="hybridMultilevel"/>
+    <w:tmpl w:val="97A63672"/>
+    <w:lvl w:ilvl="0" w:tplc="10090001">
+      <w:start w:val="1"/>
+      <w:numFmt w:val="bullet"/>
+      <w:lvlText w:val=""/>
+      <w:lvlJc w:val="left"/>
+      <w:pPr>
+        <w:ind w:left="720" w:hanging="360"/>
+      </w:pPr>
+      <w:rPr>
+        <w:rFonts w:ascii="Symbol" w:hAnsi="Symbol" w:hint="default"/>
+      </w:rPr>
+    </w:lvl>
+    <w:lvl w:ilvl="1" w:tplc="10090003" w:tentative="1">
+      <w:start w:val="1"/>
+      <w:numFmt w:val="bullet"/>
+      <w:lvlText w:val="o"/>
+      <w:lvlJc w:val="left"/>
+      <w:pPr>
+        <w:ind w:left="1440" w:hanging="360"/>
+      </w:pPr>
+      <w:rPr>
+        <w:rFonts w:ascii="Courier New" w:hAnsi="Courier New" w:cs="Courier New" w:hint="default"/>
+      </w:rPr>
+    </w:lvl>
+    <w:lvl w:ilvl="2" w:tplc="10090005" w:tentative="1">
+      <w:start w:val="1"/>
+      <w:numFmt w:val="bullet"/>
+      <w:lvlText w:val=""/>
+      <w:lvlJc w:val="left"/>
+      <w:pPr>
+        <w:ind w:left="2160" w:hanging="360"/>
+      </w:pPr>
+      <w:rPr>
+        <w:rFonts w:ascii="Wingdings" w:hAnsi="Wingdings" w:hint="default"/>
+      </w:rPr>
+    </w:lvl>
+    <w:lvl w:ilvl="3" w:tplc="10090001" w:tentative="1">
+      <w:start w:val="1"/>
+      <w:numFmt w:val="bullet"/>
+      <w:lvlText w:val=""/>
+      <w:lvlJc w:val="left"/>
+      <w:pPr>
+        <w:ind w:left="2880" w:hanging="360"/>
+      </w:pPr>
+      <w:rPr>
+        <w:rFonts w:ascii="Symbol" w:hAnsi="Symbol" w:hint="default"/>
+      </w:rPr>
+    </w:lvl>
+    <w:lvl w:ilvl="4" w:tplc="10090003" w:tentative="1">
+      <w:start w:val="1"/>
+      <w:numFmt w:val="bullet"/>
+      <w:lvlText w:val="o"/>
+      <w:lvlJc w:val="left"/>
+      <w:pPr>
+        <w:ind w:left="3600" w:hanging="360"/>
+      </w:pPr>
+      <w:rPr>
+        <w:rFonts w:ascii="Courier New" w:hAnsi="Courier New" w:cs="Courier New" w:hint="default"/>
+      </w:rPr>
+    </w:lvl>
+    <w:lvl w:ilvl="5" w:tplc="10090005" w:tentative="1">
+      <w:start w:val="1"/>
+      <w:numFmt w:val="bullet"/>
+      <w:lvlText w:val=""/>
+      <w:lvlJc w:val="left"/>
+      <w:pPr>
+        <w:ind w:left="4320" w:hanging="360"/>
+      </w:pPr>
+      <w:rPr>
+        <w:rFonts w:ascii="Wingdings" w:hAnsi="Wingdings" w:hint="default"/>
+      </w:rPr>
+    </w:lvl>
+    <w:lvl w:ilvl="6" w:tplc="10090001" w:tentative="1">
+      <w:start w:val="1"/>
+      <w:numFmt w:val="bullet"/>
+      <w:lvlText w:val=""/>
+      <w:lvlJc w:val="left"/>
+      <w:pPr>
+        <w:ind w:left="5040" w:hanging="360"/>
+      </w:pPr>
+      <w:rPr>
+        <w:rFonts w:ascii="Symbol" w:hAnsi="Symbol" w:hint="default"/>
+      </w:rPr>
+    </w:lvl>
+    <w:lvl w:ilvl="7" w:tplc="10090003" w:tentative="1">
+      <w:start w:val="1"/>
+      <w:numFmt w:val="bullet"/>
+      <w:lvlText w:val="o"/>
+      <w:lvlJc w:val="left"/>
+      <w:pPr>
+        <w:ind w:left="5760" w:hanging="360"/>
+      </w:pPr>
+      <w:rPr>
+        <w:rFonts w:ascii="Courier New" w:hAnsi="Courier New" w:cs="Courier New" w:hint="default"/>
+      </w:rPr>
+    </w:lvl>
+    <w:lvl w:ilvl="8" w:tplc="10090005" w:tentative="1">
+      <w:start w:val="1"/>
+      <w:numFmt w:val="bullet"/>
+      <w:lvlText w:val=""/>
+      <w:lvlJc w:val="left"/>
+      <w:pPr>
+        <w:ind w:left="6480" w:hanging="360"/>
+      </w:pPr>
+      <w:rPr>
+        <w:rFonts w:ascii="Wingdings" w:hAnsi="Wingdings" w:hint="default"/>
+      </w:rPr>
+    </w:lvl>
+  </w:abstractNum>
   <w:num w:numId="1">
-    <w:abstractNumId w:val="6"/>
+    <w:abstractNumId w:val="10"/>
   </w:num>
   <w:num w:numId="2">
-    <w:abstractNumId w:val="4"/>
+    <w:abstractNumId w:val="5"/>
   </w:num>
   <w:num w:numId="3">
     <w:abstractNumId w:val="1"/>
@@ -3185,13 +3779,28 @@
     <w:abstractNumId w:val="0"/>
   </w:num>
   <w:num w:numId="5">
-    <w:abstractNumId w:val="5"/>
+    <w:abstractNumId w:val="9"/>
   </w:num>
   <w:num w:numId="6">
+    <w:abstractNumId w:val="4"/>
+  </w:num>
+  <w:num w:numId="7">
     <w:abstractNumId w:val="3"/>
   </w:num>
-  <w:num w:numId="7">
+  <w:num w:numId="8">
+    <w:abstractNumId w:val="7"/>
+  </w:num>
+  <w:num w:numId="9">
+    <w:abstractNumId w:val="11"/>
+  </w:num>
+  <w:num w:numId="10">
     <w:abstractNumId w:val="2"/>
+  </w:num>
+  <w:num w:numId="11">
+    <w:abstractNumId w:val="6"/>
+  </w:num>
+  <w:num w:numId="12">
+    <w:abstractNumId w:val="8"/>
   </w:num>
 </w:numbering>
 </file>
@@ -3597,7 +4206,6 @@
   <w:style w:type="character" w:default="1" w:styleId="DefaultParagraphFont">
     <w:name w:val="Default Paragraph Font"/>
     <w:uiPriority w:val="1"/>
-    <w:semiHidden/>
     <w:unhideWhenUsed/>
   </w:style>
   <w:style w:type="table" w:default="1" w:styleId="TableNormal">

</xml_diff>